<commit_message>
fase ii: por arreglar bases teoricas
</commit_message>
<xml_diff>
--- a/Fase II.docx
+++ b/Fase II.docx
@@ -1871,18 +1871,6 @@
     </w:p>
     <w:p>
       <w:pPr>
-        <w:spacing w:line="360" w:lineRule="auto"/>
-        <w:jc w:val="both"/>
-      </w:pPr>
-    </w:p>
-    <w:p>
-      <w:pPr>
-        <w:spacing w:line="360" w:lineRule="auto"/>
-        <w:jc w:val="both"/>
-      </w:pPr>
-    </w:p>
-    <w:p>
-      <w:pPr>
         <w:pStyle w:val="Prrafodelista"/>
         <w:numPr>
           <w:ilvl w:val="0"/>
@@ -1902,7 +1890,7 @@
           <w:sz w:val="24"/>
           <w:szCs w:val="24"/>
         </w:rPr>
-        <w:t>Hardware y Software.</w:t>
+        <w:t>HTML.</w:t>
       </w:r>
     </w:p>
     <w:p>
@@ -1922,7 +1910,39 @@
           <w:sz w:val="24"/>
           <w:szCs w:val="24"/>
         </w:rPr>
-        <w:t>Un computador u ordenador se compone principalmente del software, que se refiere al conjunto de programas, instrucciones y reglas informáticas, y el hardware que es el conjunto de los componentes físicos de los que está hecho el equipo.</w:t>
+        <w:t>HTML es un </w:t>
+      </w:r>
+      <w:r>
+        <w:rPr>
+          <w:rFonts w:ascii="Arial" w:hAnsi="Arial" w:cs="Arial"/>
+          <w:sz w:val="24"/>
+          <w:szCs w:val="24"/>
+        </w:rPr>
+        <w:t>leguaje de marcado</w:t>
+      </w:r>
+      <w:r>
+        <w:rPr>
+          <w:rFonts w:ascii="Arial" w:hAnsi="Arial" w:cs="Arial"/>
+          <w:sz w:val="24"/>
+          <w:szCs w:val="24"/>
+        </w:rPr>
+        <w:t xml:space="preserve"> que se utiliza para el desarrollo de páginas de </w:t>
+      </w:r>
+      <w:r>
+        <w:rPr>
+          <w:rFonts w:ascii="Arial" w:hAnsi="Arial" w:cs="Arial"/>
+          <w:sz w:val="24"/>
+          <w:szCs w:val="24"/>
+        </w:rPr>
+        <w:t>internet</w:t>
+      </w:r>
+      <w:r>
+        <w:rPr>
+          <w:rFonts w:ascii="Arial" w:hAnsi="Arial" w:cs="Arial"/>
+          <w:sz w:val="24"/>
+          <w:szCs w:val="24"/>
+        </w:rPr>
+        <w:t>. Se trata de la sigla que corresponde a HyperText Markup Language, es decir, Lenguaje de Marcas de Hipertexto, que podría ser traducido como Lenguaje de Formato de Documentos para Hipertexto.</w:t>
       </w:r>
     </w:p>
     <w:p>
@@ -1942,7 +1962,7 @@
           <w:sz w:val="24"/>
           <w:szCs w:val="24"/>
         </w:rPr>
-        <w:t>Para Beekman (1999), el hardware se define como “el substrato físico en el cual existe el software” (P.38). En otras palabras el hardware es el conjunto de los componentes que conforman la parte material (física) de una computadora. Sin embargo, el concepto suele ser entendido de manera más amplia y se utiliza para denominar a todos los componentes físicos de una tecnología.</w:t>
+        <w:t>Se trata de un formato abierto que surgió a partir de las etiquetas SGML (Standard Generalized Markup Language). Concepto traducido generalmente como “Estándar de Lenguaje de Marcado Generalizado” y que se entiende como un sistema que permite ordenar y etiquetar diversos documentos dentro de una lista. Este lenguaje es el que se utiliza para especificar los nombres de las etiquetas que se utilizarán al ordenar, no existen reglas para dicha organización, por eso se dice que es un sistema de formato abierto.</w:t>
       </w:r>
     </w:p>
     <w:p>
@@ -1962,28 +1982,71 @@
           <w:sz w:val="24"/>
           <w:szCs w:val="24"/>
         </w:rPr>
-        <w:t>Según O’Brien (2006), el software “es el conjunto de los programas de cómputo, procedimientos, reglas, documentación y datos asociados que forman parte de las operaciones de un sistema de computación” (P.31). Es decir, el software son los programas informáticos que hacen posible la realización de tareas específicas dentro de un computador.</w:t>
-      </w:r>
-    </w:p>
-    <w:p>
-      <w:pPr>
-        <w:spacing w:line="360" w:lineRule="auto"/>
-        <w:ind w:firstLine="708"/>
-        <w:jc w:val="both"/>
-        <w:rPr>
-          <w:rFonts w:ascii="Arial" w:hAnsi="Arial" w:cs="Arial"/>
-          <w:sz w:val="24"/>
-          <w:szCs w:val="24"/>
-        </w:rPr>
-      </w:pPr>
-      <w:r>
-        <w:rPr>
-          <w:rFonts w:ascii="Arial" w:hAnsi="Arial" w:cs="Arial"/>
-          <w:sz w:val="24"/>
-          <w:szCs w:val="24"/>
-        </w:rPr>
-        <w:lastRenderedPageBreak/>
-        <w:t xml:space="preserve">Software es también conocido como programática o equipamiento lógico, esto es el conjunto de programas que puede ejecutar el hardware para la realización de las tareas de computación para las cuales ha sido diseñado. </w:t>
+        <w:t xml:space="preserve">EL HTML se encarga de desarrollar </w:t>
+      </w:r>
+      <w:r>
+        <w:rPr>
+          <w:rFonts w:ascii="Arial" w:hAnsi="Arial" w:cs="Arial"/>
+          <w:sz w:val="24"/>
+          <w:szCs w:val="24"/>
+        </w:rPr>
+        <w:t>la estructura del contenido</w:t>
+      </w:r>
+      <w:r>
+        <w:rPr>
+          <w:rFonts w:ascii="Arial" w:hAnsi="Arial" w:cs="Arial"/>
+          <w:sz w:val="24"/>
+          <w:szCs w:val="24"/>
+        </w:rPr>
+        <w:t xml:space="preserve"> que aparece</w:t>
+      </w:r>
+      <w:r>
+        <w:rPr>
+          <w:rFonts w:ascii="Arial" w:hAnsi="Arial" w:cs="Arial"/>
+          <w:sz w:val="24"/>
+          <w:szCs w:val="24"/>
+        </w:rPr>
+        <w:t xml:space="preserve"> en una página web, tales </w:t>
+      </w:r>
+      <w:r>
+        <w:rPr>
+          <w:rFonts w:ascii="Arial" w:hAnsi="Arial" w:cs="Arial"/>
+          <w:sz w:val="24"/>
+          <w:szCs w:val="24"/>
+        </w:rPr>
+        <w:t> </w:t>
+      </w:r>
+      <w:r>
+        <w:rPr>
+          <w:rFonts w:ascii="Arial" w:hAnsi="Arial" w:cs="Arial"/>
+          <w:sz w:val="24"/>
+          <w:szCs w:val="24"/>
+        </w:rPr>
+        <w:t>como textos</w:t>
+      </w:r>
+      <w:r>
+        <w:rPr>
+          <w:rFonts w:ascii="Arial" w:hAnsi="Arial" w:cs="Arial"/>
+          <w:sz w:val="24"/>
+          <w:szCs w:val="24"/>
+        </w:rPr>
+        <w:t xml:space="preserve"> o fotografías, </w:t>
+      </w:r>
+      <w:r>
+        <w:rPr>
+          <w:rFonts w:ascii="Arial" w:hAnsi="Arial" w:cs="Arial"/>
+          <w:sz w:val="24"/>
+          <w:szCs w:val="24"/>
+        </w:rPr>
+        <w:t>videos, etc</w:t>
+      </w:r>
+      <w:r>
+        <w:rPr>
+          <w:rFonts w:ascii="Arial" w:hAnsi="Arial" w:cs="Arial"/>
+          <w:sz w:val="24"/>
+          <w:szCs w:val="24"/>
+        </w:rPr>
+        <w:t>.</w:t>
       </w:r>
     </w:p>
     <w:p>
@@ -2007,7 +2070,52 @@
           <w:sz w:val="24"/>
           <w:szCs w:val="24"/>
         </w:rPr>
-        <w:t>Software libre. </w:t>
+        <w:t>CSS.</w:t>
+      </w:r>
+    </w:p>
+    <w:p>
+      <w:pPr>
+        <w:spacing w:line="360" w:lineRule="auto"/>
+        <w:jc w:val="both"/>
+        <w:rPr>
+          <w:rFonts w:ascii="Arial" w:hAnsi="Arial" w:cs="Arial"/>
+          <w:sz w:val="24"/>
+          <w:szCs w:val="24"/>
+        </w:rPr>
+      </w:pPr>
+      <w:r>
+        <w:rPr>
+          <w:rFonts w:ascii="Arial" w:hAnsi="Arial" w:cs="Arial"/>
+          <w:sz w:val="24"/>
+          <w:szCs w:val="24"/>
+        </w:rPr>
+        <w:t> </w:t>
+      </w:r>
+      <w:r>
+        <w:rPr>
+          <w:rFonts w:ascii="Arial" w:hAnsi="Arial" w:cs="Arial"/>
+          <w:sz w:val="24"/>
+          <w:szCs w:val="24"/>
+        </w:rPr>
+        <w:tab/>
+        <w:t xml:space="preserve">La </w:t>
+      </w:r>
+      <w:r>
+        <w:rPr>
+          <w:rFonts w:ascii="Arial" w:hAnsi="Arial" w:cs="Arial"/>
+          <w:sz w:val="24"/>
+          <w:szCs w:val="24"/>
+        </w:rPr>
+        <w:t xml:space="preserve">sigla CSS corresponde a la expresión inglesa Cascading StyleSheets, que puede traducirse como “Hojas de estilo en cascada”. El </w:t>
+      </w:r>
+      <w:r>
+        <w:rPr>
+          <w:rFonts w:ascii="Arial" w:hAnsi="Arial" w:cs="Arial"/>
+          <w:sz w:val="24"/>
+          <w:szCs w:val="24"/>
+        </w:rPr>
+        <w:lastRenderedPageBreak/>
+        <w:t>concepto se utiliza en el ámbito de la informática para referirse a un lenguaje empleado en el diseño gráfico.</w:t>
       </w:r>
     </w:p>
     <w:p>
@@ -2027,7 +2135,23 @@
           <w:sz w:val="24"/>
           <w:szCs w:val="24"/>
         </w:rPr>
-        <w:t>Software libre, es el software que respeta la libertad de los usuarios y la comunidad. A grandes rasgos, significa que los usuarios tienen la libertad de ejecutar, copiar, distribuir, estudiar, modificar y mejorar el software. Es decir, el software libre es una cuestión de libertad, no de precio.</w:t>
+        <w:t>El lenguaje CSS permite presentar, de manera</w:t>
+      </w:r>
+      <w:r>
+        <w:rPr>
+          <w:rFonts w:ascii="Arial" w:hAnsi="Arial" w:cs="Arial"/>
+          <w:sz w:val="24"/>
+          <w:szCs w:val="24"/>
+        </w:rPr>
+        <w:t xml:space="preserve"> atractiva</w:t>
+      </w:r>
+      <w:r>
+        <w:rPr>
+          <w:rFonts w:ascii="Arial" w:hAnsi="Arial" w:cs="Arial"/>
+          <w:sz w:val="24"/>
+          <w:szCs w:val="24"/>
+        </w:rPr>
+        <w:t>, un documento que fue escrito en un lenguaje de marcado. Se usa especialmente en el diseño visual de un sitio web cuando las páginas se hallan escritas en XML o HTML..</w:t>
       </w:r>
     </w:p>
     <w:p>
@@ -2047,103 +2171,7 @@
           <w:sz w:val="24"/>
           <w:szCs w:val="24"/>
         </w:rPr>
-        <w:t>Según Stallman (2004), “A veces se malinterpreta el término de «software libre», para empezar, no tiene ninguna relación con el precio. Lo que nos interesa es la libertad. He aquí la definición de software libre”. (P.24). Para Stallman un programa es software libre siempre que, como usuario particular, tengas:</w:t>
-      </w:r>
-    </w:p>
-    <w:p>
-      <w:pPr>
-        <w:pStyle w:val="Prrafodelista"/>
-        <w:numPr>
-          <w:ilvl w:val="0"/>
-          <w:numId w:val="9"/>
-        </w:numPr>
-        <w:spacing w:line="360" w:lineRule="auto"/>
-        <w:jc w:val="both"/>
-        <w:rPr>
-          <w:rFonts w:ascii="Arial" w:hAnsi="Arial" w:cs="Arial"/>
-          <w:sz w:val="24"/>
-          <w:szCs w:val="24"/>
-        </w:rPr>
-      </w:pPr>
-      <w:r>
-        <w:rPr>
-          <w:rFonts w:ascii="Arial" w:hAnsi="Arial" w:cs="Arial"/>
-          <w:sz w:val="24"/>
-          <w:szCs w:val="24"/>
-        </w:rPr>
-        <w:t>La libertad de ejecutar el programa sea cual sea el propósito.</w:t>
-      </w:r>
-    </w:p>
-    <w:p>
-      <w:pPr>
-        <w:pStyle w:val="Prrafodelista"/>
-        <w:numPr>
-          <w:ilvl w:val="0"/>
-          <w:numId w:val="9"/>
-        </w:numPr>
-        <w:spacing w:line="360" w:lineRule="auto"/>
-        <w:jc w:val="both"/>
-        <w:rPr>
-          <w:rFonts w:ascii="Arial" w:hAnsi="Arial" w:cs="Arial"/>
-          <w:sz w:val="24"/>
-          <w:szCs w:val="24"/>
-        </w:rPr>
-      </w:pPr>
-      <w:r>
-        <w:rPr>
-          <w:rFonts w:ascii="Arial" w:hAnsi="Arial" w:cs="Arial"/>
-          <w:sz w:val="24"/>
-          <w:szCs w:val="24"/>
-        </w:rPr>
-        <w:t>La libertad de modificar el programa para ajustarlo a tus necesidades. (Para que se trate de una libertad efectiva en la práctica, deberás tener acceso al código fuente, dado que sin él la tarea de incorporar cambios en un programa es extremadamente difícil).</w:t>
-      </w:r>
-    </w:p>
-    <w:p>
-      <w:pPr>
-        <w:pStyle w:val="Prrafodelista"/>
-        <w:numPr>
-          <w:ilvl w:val="0"/>
-          <w:numId w:val="9"/>
-        </w:numPr>
-        <w:spacing w:line="360" w:lineRule="auto"/>
-        <w:jc w:val="both"/>
-        <w:rPr>
-          <w:rFonts w:ascii="Arial" w:hAnsi="Arial" w:cs="Arial"/>
-          <w:sz w:val="24"/>
-          <w:szCs w:val="24"/>
-        </w:rPr>
-      </w:pPr>
-      <w:r>
-        <w:rPr>
-          <w:rFonts w:ascii="Arial" w:hAnsi="Arial" w:cs="Arial"/>
-          <w:sz w:val="24"/>
-          <w:szCs w:val="24"/>
-        </w:rPr>
-        <w:t xml:space="preserve">La libertad de redistribuir copias, ya sea de forma gratuita, ya sea a cambio del pago de un precio. </w:t>
-      </w:r>
-    </w:p>
-    <w:p>
-      <w:pPr>
-        <w:pStyle w:val="Prrafodelista"/>
-        <w:numPr>
-          <w:ilvl w:val="0"/>
-          <w:numId w:val="9"/>
-        </w:numPr>
-        <w:spacing w:line="360" w:lineRule="auto"/>
-        <w:jc w:val="both"/>
-        <w:rPr>
-          <w:rFonts w:ascii="Arial" w:hAnsi="Arial" w:cs="Arial"/>
-          <w:sz w:val="24"/>
-          <w:szCs w:val="24"/>
-        </w:rPr>
-      </w:pPr>
-      <w:r>
-        <w:rPr>
-          <w:rFonts w:ascii="Arial" w:hAnsi="Arial" w:cs="Arial"/>
-          <w:sz w:val="24"/>
-          <w:szCs w:val="24"/>
-        </w:rPr>
-        <w:t>La libertad de distribuir versiones modificadas del programa, de tal forma que la comunidad pueda aprovechar las mejoras introducidas.</w:t>
+        <w:t>Lo que hace el CSS es encargarse de la descripción de las formas del lenguaje de marcado. De esta manera describe cómo se tienen que renderizar (generar las imágenes) los elementos que aparecen en pantalla.</w:t>
       </w:r>
     </w:p>
     <w:p>
@@ -2163,76 +2191,31 @@
           <w:sz w:val="24"/>
           <w:szCs w:val="24"/>
         </w:rPr>
-        <w:t xml:space="preserve">El software libre tiene su génesis en el año 1984, cuando el programador estadounidense, Richard Stallman, crea la Free Software </w:t>
-      </w:r>
-      <w:r>
-        <w:rPr>
-          <w:rFonts w:ascii="Arial" w:hAnsi="Arial" w:cs="Arial"/>
-          <w:sz w:val="24"/>
-          <w:szCs w:val="24"/>
-        </w:rPr>
-        <w:lastRenderedPageBreak/>
-        <w:t>Foundation, traducida al español como “Fundación del Software Libre”, con la finalidad de otorgar libertad a los usuarios y evitar la apropiación privativa de dicho software. Allí se define el sistema operativo naciente como un sistema informático que brinda la posibilidad de usarlo, copiarlo, estudiarlo, modificarlo y redistribuirlo libremente.</w:t>
-      </w:r>
-    </w:p>
-    <w:p>
-      <w:pPr>
-        <w:spacing w:line="360" w:lineRule="auto"/>
-        <w:ind w:firstLine="708"/>
-        <w:jc w:val="both"/>
-        <w:rPr>
-          <w:rFonts w:ascii="Arial" w:hAnsi="Arial" w:cs="Arial"/>
-          <w:sz w:val="24"/>
-          <w:szCs w:val="24"/>
-        </w:rPr>
-      </w:pPr>
-      <w:r>
-        <w:rPr>
-          <w:rFonts w:ascii="Arial" w:hAnsi="Arial" w:cs="Arial"/>
-          <w:sz w:val="24"/>
-          <w:szCs w:val="24"/>
-        </w:rPr>
-        <w:t>La creación estuvo motivada debido a que, a finales de la década de 1970, las grandes empresas informáticas transnacionales, como Microsoft y Apple, implementaron un mecanismo de restricciones al usuario con el uso de las licencias. Estos  sistemas operativos privativos restringen a los usuarios en cuanto al uso y manejo del software.</w:t>
-      </w:r>
-    </w:p>
-    <w:p>
-      <w:pPr>
-        <w:spacing w:line="360" w:lineRule="auto"/>
-        <w:ind w:firstLine="708"/>
-        <w:jc w:val="both"/>
-        <w:rPr>
-          <w:rFonts w:ascii="Arial" w:hAnsi="Arial" w:cs="Arial"/>
-          <w:sz w:val="24"/>
-          <w:szCs w:val="24"/>
-        </w:rPr>
-      </w:pPr>
-      <w:r>
-        <w:rPr>
-          <w:rFonts w:ascii="Arial" w:hAnsi="Arial" w:cs="Arial"/>
-          <w:sz w:val="24"/>
-          <w:szCs w:val="24"/>
-        </w:rPr>
-        <w:t>Actualmente existen países que están a favor del uso de sistemas operativos libres, como prueba de ello sus administraciones públicas han decidido que sus servidores informáticos migren a sistemas de software libre. Algunos de estos países son Alemania, España, Francia, China, Argentina, Brasil, Cuba, Chile, Ecuador, República Dominicana y México.</w:t>
-      </w:r>
-    </w:p>
-    <w:p>
-      <w:pPr>
-        <w:spacing w:line="360" w:lineRule="auto"/>
-        <w:ind w:firstLine="708"/>
-        <w:jc w:val="both"/>
-        <w:rPr>
-          <w:rFonts w:ascii="Arial" w:hAnsi="Arial" w:cs="Arial"/>
-          <w:sz w:val="24"/>
-          <w:szCs w:val="24"/>
-        </w:rPr>
-      </w:pPr>
-      <w:r>
-        <w:rPr>
-          <w:rFonts w:ascii="Arial" w:hAnsi="Arial" w:cs="Arial"/>
-          <w:sz w:val="24"/>
-          <w:szCs w:val="24"/>
-        </w:rPr>
-        <w:t>A esta lista se sumó Venezuela desde el año 2004, pues en diciembre se creó el Decreto presidencial 3.390, el cual fue publicado en La Gaceta Oficial de Venezuela n° 38.092, en donde se estableció: "La Administración Pública Nacional empleará prioritariamente Software Libre desarrollado con Estándares Abiertos, en sus sistemas, proyectos y servicios informáticos. A tales fines, todos los órganos y entes de la Administración Pública Nacional iniciarán los procesos de migración gradual y progresiva de éstos hacia el Software Libre desarrollado con Estándares Abiertos".  </w:t>
+        <w:t>El diseño del CSS posibilita establecer una separación entre el contenido y la forma de presentación del documento </w:t>
+      </w:r>
+      <w:r>
+        <w:rPr>
+          <w:rFonts w:ascii="Arial" w:hAnsi="Arial" w:cs="Arial"/>
+          <w:sz w:val="24"/>
+          <w:szCs w:val="24"/>
+        </w:rPr>
+        <w:t>.</w:t>
+      </w:r>
+      <w:r>
+        <w:rPr>
+          <w:rFonts w:ascii="Arial" w:hAnsi="Arial" w:cs="Arial"/>
+          <w:sz w:val="24"/>
+          <w:szCs w:val="24"/>
+        </w:rPr>
+        <w:t xml:space="preserve">Así se puede lograr que muchos documentos HTML compartan la apariencia, utilizando una </w:t>
+      </w:r>
+      <w:r>
+        <w:rPr>
+          <w:rFonts w:ascii="Arial" w:hAnsi="Arial" w:cs="Arial"/>
+          <w:sz w:val="24"/>
+          <w:szCs w:val="24"/>
+        </w:rPr>
+        <w:t xml:space="preserve">única hoja de estilo para todos. </w:t>
       </w:r>
     </w:p>
     <w:p>
@@ -2256,15 +2239,7 @@
           <w:sz w:val="24"/>
           <w:szCs w:val="24"/>
         </w:rPr>
-        <w:t>Proyecto C</w:t>
-      </w:r>
-      <w:r>
-        <w:rPr>
-          <w:rFonts w:ascii="Arial" w:hAnsi="Arial" w:cs="Arial"/>
-          <w:sz w:val="24"/>
-          <w:szCs w:val="24"/>
-        </w:rPr>
-        <w:t>anaima:</w:t>
+        <w:t>PHP.</w:t>
       </w:r>
     </w:p>
     <w:p>
@@ -2284,8 +2259,88 @@
           <w:sz w:val="24"/>
           <w:szCs w:val="24"/>
         </w:rPr>
-        <w:t xml:space="preserve">Canaima Educativo es un proyecto del Gobierno Bolivariano que nace en el año 2009 enmarcado en la Constitución Bolivariana de Venezuela (2009), el Plan Nacional Simón Bolívar (2007–2013), Ley Orgánica de </w:t>
-      </w:r>
+        <w:t>PHP son las siglas en inglés de “Hypertext Pre-Processor” </w:t>
+      </w:r>
+      <w:r>
+        <w:rPr>
+          <w:rFonts w:ascii="Arial" w:hAnsi="Arial" w:cs="Arial"/>
+          <w:sz w:val="24"/>
+          <w:szCs w:val="24"/>
+        </w:rPr>
+        <w:t>que pueden traducirse como</w:t>
+      </w:r>
+      <w:r>
+        <w:rPr>
+          <w:rFonts w:ascii="Arial" w:hAnsi="Arial" w:cs="Arial"/>
+          <w:sz w:val="24"/>
+          <w:szCs w:val="24"/>
+        </w:rPr>
+        <w:t> “Lenguaje de Programación Interpretado”. Este lenguaje </w:t>
+      </w:r>
+      <w:r>
+        <w:rPr>
+          <w:rFonts w:ascii="Arial" w:hAnsi="Arial" w:cs="Arial"/>
+          <w:sz w:val="24"/>
+          <w:szCs w:val="24"/>
+        </w:rPr>
+        <w:t>se utiliza para</w:t>
+      </w:r>
+      <w:r>
+        <w:rPr>
+          <w:rFonts w:ascii="Arial" w:hAnsi="Arial" w:cs="Arial"/>
+          <w:sz w:val="24"/>
+          <w:szCs w:val="24"/>
+        </w:rPr>
+        <w:t xml:space="preserve"> la visualización de contenido dinámico en las páginas web. Todo el código PHP es invisible para el usuario, porque todas las interacciones que se desarrollan en este lenguaje son </w:t>
+      </w:r>
+      <w:r>
+        <w:rPr>
+          <w:rFonts w:ascii="Arial" w:hAnsi="Arial" w:cs="Arial"/>
+          <w:sz w:val="24"/>
+          <w:szCs w:val="24"/>
+        </w:rPr>
+        <w:t xml:space="preserve">ejecutadas en el servidor y </w:t>
+      </w:r>
+      <w:r>
+        <w:rPr>
+          <w:rFonts w:ascii="Arial" w:hAnsi="Arial" w:cs="Arial"/>
+          <w:sz w:val="24"/>
+          <w:szCs w:val="24"/>
+        </w:rPr>
+        <w:t>transformadas para que se puedan ver imágenes, variedad de multimedia y los formatos con los que somos capaces de interactuar añadiendo o descargando información de ellos.</w:t>
+      </w:r>
+    </w:p>
+    <w:p>
+      <w:pPr>
+        <w:spacing w:line="360" w:lineRule="auto"/>
+        <w:ind w:firstLine="708"/>
+        <w:jc w:val="both"/>
+        <w:rPr>
+          <w:rFonts w:ascii="Arial" w:hAnsi="Arial" w:cs="Arial"/>
+          <w:sz w:val="24"/>
+          <w:szCs w:val="24"/>
+        </w:rPr>
+      </w:pPr>
+      <w:r>
+        <w:rPr>
+          <w:rFonts w:ascii="Arial" w:hAnsi="Arial" w:cs="Arial"/>
+          <w:sz w:val="24"/>
+          <w:szCs w:val="24"/>
+        </w:rPr>
+        <w:t xml:space="preserve">Fue creado originalmente en 1994 por Rasmus Lerdorf, pero como PHP está desarrollado en política de código abierto, a lo largo de su historia ha tenido muchas contribuciones de otros desarrolladores. </w:t>
+      </w:r>
+    </w:p>
+    <w:p>
+      <w:pPr>
+        <w:spacing w:line="360" w:lineRule="auto"/>
+        <w:ind w:firstLine="708"/>
+        <w:jc w:val="both"/>
+        <w:rPr>
+          <w:rFonts w:ascii="Arial" w:hAnsi="Arial" w:cs="Arial"/>
+          <w:sz w:val="24"/>
+          <w:szCs w:val="24"/>
+        </w:rPr>
+      </w:pPr>
       <w:r>
         <w:rPr>
           <w:rFonts w:ascii="Arial" w:hAnsi="Arial" w:cs="Arial"/>
@@ -2293,7 +2348,7 @@
           <w:szCs w:val="24"/>
         </w:rPr>
         <w:lastRenderedPageBreak/>
-        <w:t>Educación (LOE 2009), Ley Orgánica para la Protección del Niño, Niña y del Adolescente (LOPNNA 2008) Ley Orgánica de Ciencia, Tecnología e Innovación (LOCTI 2005), Plan Nacional de Telecomunicaciones, Informática y Servicios Postales (PNTI y SP 2007-2013), y el Decreto 3.390 (2004). Parte del eje integrador Tecnologías de Información y Comunicación en el ámbito del proceso curricular venezolano con el objetivo de potenciar los aprendizajes en las y los estudiantes del Subsistema de Educación Básica mediante el uso de las portátiles Canaima como un recurso en constante actualización.</w:t>
+        <w:t>Este lenguaje de programación está preparado para realizar muchos tipos de aplicaciones web gracias a la extensa librería de funciones con la que está dotado. La librería de funciones cubre desde cálculos matemáticos complejos hasta tratamiento de conexiones de red, por poner dos ejemplos.</w:t>
       </w:r>
     </w:p>
     <w:p>
@@ -2313,76 +2368,55 @@
           <w:sz w:val="24"/>
           <w:szCs w:val="24"/>
         </w:rPr>
-        <w:t>Según Valero (2012), “El Proyecto Canaima Educativo está enmarcado dentro de la segunda meta de la Organización de las Naciones Unidas que establece: “Lograr la enseñanza primaria universal” impulsando la construcción de la “Nueva arquitectura ética social internacional” para el desarrollo humano y sostenible. Propicia en las y los estudiantes el pensamiento reflexivo, creativo y crítico en lo científico, tecnológico y humanístico propiciando la consecución de la soberanía e independencia tecnológica y el reconocimiento de la República Bolivariana de Venezuela como el espacio de aprendizaje más grande del mundo y garantizar el derecho a la educación” (P.34).</w:t>
-      </w:r>
-    </w:p>
-    <w:p>
-      <w:pPr>
-        <w:spacing w:line="360" w:lineRule="auto"/>
-        <w:ind w:firstLine="708"/>
-        <w:jc w:val="both"/>
-        <w:rPr>
-          <w:rFonts w:ascii="Arial" w:hAnsi="Arial" w:cs="Arial"/>
-          <w:sz w:val="24"/>
-          <w:szCs w:val="24"/>
-        </w:rPr>
-      </w:pPr>
-      <w:r>
-        <w:rPr>
-          <w:rFonts w:ascii="Arial" w:hAnsi="Arial" w:cs="Arial"/>
-          <w:sz w:val="24"/>
-          <w:szCs w:val="24"/>
-        </w:rPr>
-        <w:t>El Proyecto está desarrollado bajo software libre, desde la elaboración del Sistema Operativo y de contenidos educativos 100% venezolanos. Se manifiesta en dos modalidades: “Canaima va a la escuela” realizada en 1er grado bajo el sistema de red salón y “Canaima va a mi casa” desde 2do grado a 6to grado del Nivel de Educación Primaria.</w:t>
-      </w:r>
-    </w:p>
-    <w:p>
-      <w:pPr>
-        <w:spacing w:line="360" w:lineRule="auto"/>
-        <w:ind w:firstLine="708"/>
-        <w:jc w:val="both"/>
-        <w:rPr>
-          <w:rFonts w:ascii="Arial" w:hAnsi="Arial" w:cs="Arial"/>
-          <w:sz w:val="24"/>
-          <w:szCs w:val="24"/>
-        </w:rPr>
-      </w:pPr>
-      <w:r>
-        <w:rPr>
-          <w:rFonts w:ascii="Arial" w:hAnsi="Arial" w:cs="Arial"/>
-          <w:sz w:val="24"/>
-          <w:szCs w:val="24"/>
-        </w:rPr>
-        <w:t xml:space="preserve">Su finalidad está orientada a fortalecer la educación liberadora para formar ciudadanos de saberes, valores, transformadores y constructores de nuevas realidades con la mediación de aprendizajes y experiencias como </w:t>
-      </w:r>
-      <w:r>
-        <w:rPr>
-          <w:rFonts w:ascii="Arial" w:hAnsi="Arial" w:cs="Arial"/>
-          <w:sz w:val="24"/>
-          <w:szCs w:val="24"/>
-        </w:rPr>
-        <w:lastRenderedPageBreak/>
-        <w:t>práctica sistemática de la reflexión y crítica de maestras, maestros, familia y comunidad.</w:t>
-      </w:r>
-    </w:p>
-    <w:p>
-      <w:pPr>
-        <w:spacing w:line="360" w:lineRule="auto"/>
-        <w:ind w:firstLine="708"/>
-        <w:jc w:val="both"/>
-        <w:rPr>
-          <w:rFonts w:ascii="Arial" w:hAnsi="Arial" w:cs="Arial"/>
-          <w:sz w:val="24"/>
-          <w:szCs w:val="24"/>
-        </w:rPr>
-      </w:pPr>
-      <w:r>
-        <w:rPr>
-          <w:rFonts w:ascii="Arial" w:hAnsi="Arial" w:cs="Arial"/>
-          <w:sz w:val="24"/>
-          <w:szCs w:val="24"/>
-        </w:rPr>
-        <w:t>Características del Proyecto Canaima:</w:t>
+        <w:t xml:space="preserve">Algunas de las más importantes capacidades de PHP son: compatibilidad con las bases de datos más comunes, como MySQL, mSQL, Oracle, Informix, y ODBC, por ejemplo. </w:t>
+      </w:r>
+      <w:r>
+        <w:rPr>
+          <w:rFonts w:ascii="Arial" w:hAnsi="Arial" w:cs="Arial"/>
+          <w:sz w:val="24"/>
+          <w:szCs w:val="24"/>
+        </w:rPr>
+        <w:t xml:space="preserve">Así mismo incluye </w:t>
+      </w:r>
+      <w:r>
+        <w:rPr>
+          <w:rFonts w:ascii="Arial" w:hAnsi="Arial" w:cs="Arial"/>
+          <w:sz w:val="24"/>
+          <w:szCs w:val="24"/>
+        </w:rPr>
+        <w:t>funciones para el envío de correo</w:t>
+      </w:r>
+      <w:r>
+        <w:rPr>
+          <w:rFonts w:ascii="Arial" w:hAnsi="Arial" w:cs="Arial"/>
+          <w:sz w:val="24"/>
+          <w:szCs w:val="24"/>
+        </w:rPr>
+        <w:t>s</w:t>
+      </w:r>
+      <w:r>
+        <w:rPr>
+          <w:rFonts w:ascii="Arial" w:hAnsi="Arial" w:cs="Arial"/>
+          <w:sz w:val="24"/>
+          <w:szCs w:val="24"/>
+        </w:rPr>
+        <w:t xml:space="preserve"> electrónico</w:t>
+      </w:r>
+      <w:r>
+        <w:rPr>
+          <w:rFonts w:ascii="Arial" w:hAnsi="Arial" w:cs="Arial"/>
+          <w:sz w:val="24"/>
+          <w:szCs w:val="24"/>
+        </w:rPr>
+        <w:t>s</w:t>
+      </w:r>
+      <w:r>
+        <w:rPr>
+          <w:rFonts w:ascii="Arial" w:hAnsi="Arial" w:cs="Arial"/>
+          <w:sz w:val="24"/>
+          <w:szCs w:val="24"/>
+        </w:rPr>
+        <w:t>, upload de archivos, crear dinámicamente en el servidor imágenes en formato GIF, incluso animadas y una lista interminable de utilidades adicionales.</w:t>
       </w:r>
     </w:p>
     <w:p>
@@ -2390,7 +2424,7 @@
         <w:pStyle w:val="Prrafodelista"/>
         <w:numPr>
           <w:ilvl w:val="0"/>
-          <w:numId w:val="10"/>
+          <w:numId w:val="8"/>
         </w:numPr>
         <w:spacing w:line="360" w:lineRule="auto"/>
         <w:jc w:val="both"/>
@@ -2406,7 +2440,67 @@
           <w:sz w:val="24"/>
           <w:szCs w:val="24"/>
         </w:rPr>
-        <w:t>Desarrollada en Software libre.</w:t>
+        <w:t xml:space="preserve">Bases de datos </w:t>
+      </w:r>
+    </w:p>
+    <w:p>
+      <w:pPr>
+        <w:spacing w:line="360" w:lineRule="auto"/>
+        <w:ind w:firstLine="708"/>
+        <w:jc w:val="both"/>
+        <w:rPr>
+          <w:rFonts w:ascii="Arial" w:hAnsi="Arial" w:cs="Arial"/>
+          <w:sz w:val="24"/>
+          <w:szCs w:val="24"/>
+        </w:rPr>
+      </w:pPr>
+      <w:r>
+        <w:rPr>
+          <w:rFonts w:ascii="Arial" w:hAnsi="Arial" w:cs="Arial"/>
+          <w:sz w:val="24"/>
+          <w:szCs w:val="24"/>
+        </w:rPr>
+        <w:t>El concepto de base, procedente del latín basis, tiene múltiples usos. El término puede utilizarse con referencia al sostén o fundamento de algo. Un dato, por otra parte, es una información concreta, un testimonio, una prueba o una documentación.</w:t>
+      </w:r>
+    </w:p>
+    <w:p>
+      <w:pPr>
+        <w:spacing w:line="360" w:lineRule="auto"/>
+        <w:ind w:firstLine="708"/>
+        <w:jc w:val="both"/>
+        <w:rPr>
+          <w:rFonts w:ascii="Arial" w:hAnsi="Arial" w:cs="Arial"/>
+          <w:sz w:val="24"/>
+          <w:szCs w:val="24"/>
+        </w:rPr>
+      </w:pPr>
+      <w:r>
+        <w:rPr>
+          <w:rFonts w:ascii="Arial" w:hAnsi="Arial" w:cs="Arial"/>
+          <w:sz w:val="24"/>
+          <w:szCs w:val="24"/>
+        </w:rPr>
+        <w:t>Con estas definiciones ya podemos detallar los alcances de la noción de base de datos, que se emplea con mucha frecuencia en el ámbito de la informática. Se conoce como base de datos al conjunto de informaciones que está organizado y estructurado de un modo específico para que su contenido pueda ser tratado y analizado de manera rápida y sencilla.</w:t>
+      </w:r>
+    </w:p>
+    <w:p>
+      <w:pPr>
+        <w:spacing w:line="360" w:lineRule="auto"/>
+        <w:ind w:firstLine="708"/>
+        <w:jc w:val="both"/>
+        <w:rPr>
+          <w:rFonts w:ascii="Arial" w:hAnsi="Arial" w:cs="Arial"/>
+          <w:sz w:val="24"/>
+          <w:szCs w:val="24"/>
+        </w:rPr>
+      </w:pPr>
+      <w:r>
+        <w:rPr>
+          <w:rFonts w:ascii="Arial" w:hAnsi="Arial" w:cs="Arial"/>
+          <w:sz w:val="24"/>
+          <w:szCs w:val="24"/>
+        </w:rPr>
+        <w:t>Las bases de datos, por lo tanto, presentan datos estructurados de acuerdo a diferentes parámetros. Al disponer la información de una cierta forma, el usuario puede encontrar aquello que busca con facilidad, a diferencia de lo que le sucedería si todos los datos estuvieran mezclados y sin ningún tipo de orden.</w:t>
       </w:r>
     </w:p>
     <w:p>
@@ -2414,7 +2508,7 @@
         <w:pStyle w:val="Prrafodelista"/>
         <w:numPr>
           <w:ilvl w:val="0"/>
-          <w:numId w:val="10"/>
+          <w:numId w:val="8"/>
         </w:numPr>
         <w:spacing w:line="360" w:lineRule="auto"/>
         <w:jc w:val="both"/>
@@ -2430,103 +2524,7 @@
           <w:sz w:val="24"/>
           <w:szCs w:val="24"/>
         </w:rPr>
-        <w:t>Puede ser usado por cualquier persona.</w:t>
-      </w:r>
-    </w:p>
-    <w:p>
-      <w:pPr>
-        <w:pStyle w:val="Prrafodelista"/>
-        <w:numPr>
-          <w:ilvl w:val="0"/>
-          <w:numId w:val="10"/>
-        </w:numPr>
-        <w:spacing w:line="360" w:lineRule="auto"/>
-        <w:jc w:val="both"/>
-        <w:rPr>
-          <w:rFonts w:ascii="Arial" w:hAnsi="Arial" w:cs="Arial"/>
-          <w:sz w:val="24"/>
-          <w:szCs w:val="24"/>
-        </w:rPr>
-      </w:pPr>
-      <w:r>
-        <w:rPr>
-          <w:rFonts w:ascii="Arial" w:hAnsi="Arial" w:cs="Arial"/>
-          <w:sz w:val="24"/>
-          <w:szCs w:val="24"/>
-        </w:rPr>
-        <w:t>Se encuentra equipado con herramientas ofimáticas.</w:t>
-      </w:r>
-    </w:p>
-    <w:p>
-      <w:pPr>
-        <w:pStyle w:val="Prrafodelista"/>
-        <w:numPr>
-          <w:ilvl w:val="0"/>
-          <w:numId w:val="10"/>
-        </w:numPr>
-        <w:spacing w:line="360" w:lineRule="auto"/>
-        <w:jc w:val="both"/>
-        <w:rPr>
-          <w:rFonts w:ascii="Arial" w:hAnsi="Arial" w:cs="Arial"/>
-          <w:sz w:val="24"/>
-          <w:szCs w:val="24"/>
-        </w:rPr>
-      </w:pPr>
-      <w:r>
-        <w:rPr>
-          <w:rFonts w:ascii="Arial" w:hAnsi="Arial" w:cs="Arial"/>
-          <w:sz w:val="24"/>
-          <w:szCs w:val="24"/>
-        </w:rPr>
-        <w:t>Permite la interacción con internet.</w:t>
-      </w:r>
-    </w:p>
-    <w:p>
-      <w:pPr>
-        <w:pStyle w:val="Prrafodelista"/>
-        <w:numPr>
-          <w:ilvl w:val="0"/>
-          <w:numId w:val="10"/>
-        </w:numPr>
-        <w:spacing w:line="360" w:lineRule="auto"/>
-        <w:jc w:val="both"/>
-        <w:rPr>
-          <w:rFonts w:ascii="Arial" w:hAnsi="Arial" w:cs="Arial"/>
-          <w:sz w:val="24"/>
-          <w:szCs w:val="24"/>
-        </w:rPr>
-      </w:pPr>
-      <w:r>
-        <w:rPr>
-          <w:rFonts w:ascii="Arial" w:hAnsi="Arial" w:cs="Arial"/>
-          <w:sz w:val="24"/>
-          <w:szCs w:val="24"/>
-        </w:rPr>
-        <w:t>Es estable y segura basada en la versión estable de GNU/Linux debían.</w:t>
-      </w:r>
-    </w:p>
-    <w:p>
-      <w:pPr>
-        <w:pStyle w:val="Prrafodelista"/>
-        <w:numPr>
-          <w:ilvl w:val="0"/>
-          <w:numId w:val="10"/>
-        </w:numPr>
-        <w:spacing w:line="360" w:lineRule="auto"/>
-        <w:jc w:val="both"/>
-        <w:rPr>
-          <w:rFonts w:ascii="Arial" w:hAnsi="Arial" w:cs="Arial"/>
-          <w:sz w:val="24"/>
-          <w:szCs w:val="24"/>
-        </w:rPr>
-      </w:pPr>
-      <w:r>
-        <w:rPr>
-          <w:rFonts w:ascii="Arial" w:hAnsi="Arial" w:cs="Arial"/>
-          <w:sz w:val="24"/>
-          <w:szCs w:val="24"/>
-        </w:rPr>
-        <w:t>Realizada en Venezuela por talento nacional.</w:t>
+        <w:t>Manejador de base de datos.</w:t>
       </w:r>
     </w:p>
     <w:p>
@@ -2546,7 +2544,44 @@
           <w:sz w:val="24"/>
           <w:szCs w:val="24"/>
         </w:rPr>
-        <w:t>El proyecto Canaima es de suma importancia ya que permite la inclusión de la tecnología en el aula de clases y escuelas bolivarianas; además que produce la familiarización de los niños con las computadoras, es decir que aprenden como usar un computador. El Proyecto Canaima Educativa representa la educación liberadora, una innovación que busca la apropiación de las tecnologías para el proceso de enseñanza aprendizaje.</w:t>
+        <w:lastRenderedPageBreak/>
+        <w:t>Un sistema manejador de bases de datos (SGBD, por sus siglas en inglés) o DataBase Management System (DBMS) es una colección de software muy específico, cuya función es servir de interfaz entre la base de datos, el usuario y las distintas aplicaciones utilizadas.</w:t>
+      </w:r>
+    </w:p>
+    <w:p>
+      <w:pPr>
+        <w:spacing w:line="360" w:lineRule="auto"/>
+        <w:ind w:firstLine="708"/>
+        <w:jc w:val="both"/>
+        <w:rPr>
+          <w:rFonts w:ascii="Arial" w:hAnsi="Arial" w:cs="Arial"/>
+          <w:sz w:val="24"/>
+          <w:szCs w:val="24"/>
+        </w:rPr>
+      </w:pPr>
+      <w:r>
+        <w:rPr>
+          <w:rFonts w:ascii="Arial" w:hAnsi="Arial" w:cs="Arial"/>
+          <w:sz w:val="24"/>
+          <w:szCs w:val="24"/>
+        </w:rPr>
+        <w:t>Como su propio nombre indica, el objetivo de los sistemas manejadores de base de datos es precisamente el de manejar un conjunto de datos para convertirlos en información relevalante</w:t>
+      </w:r>
+      <w:r>
+        <w:rPr>
+          <w:rFonts w:ascii="Arial" w:hAnsi="Arial" w:cs="Arial"/>
+          <w:sz w:val="24"/>
+          <w:szCs w:val="24"/>
+        </w:rPr>
+        <w:t>. Esto l</w:t>
+      </w:r>
+      <w:r>
+        <w:rPr>
+          <w:rFonts w:ascii="Arial" w:hAnsi="Arial" w:cs="Arial"/>
+          <w:sz w:val="24"/>
+          <w:szCs w:val="24"/>
+        </w:rPr>
+        <w:t>o hace mediante una serie de rutinas de software para permitir su uso de una manera segura, sencilla y ordenada. Se trata, en suma, de un conjunto de programas que realizan tareas de forma interrelacionada para facilitar la construcción y manipulación de bases de datos, adoptando la forma de interfaz entre éstas, las aplicaciones y los mismos usuarios.</w:t>
       </w:r>
     </w:p>
     <w:p>
@@ -2617,341 +2652,6 @@
     </w:p>
     <w:p>
       <w:pPr>
-        <w:spacing w:line="360" w:lineRule="auto"/>
-        <w:ind w:firstLine="708"/>
-        <w:jc w:val="both"/>
-        <w:rPr>
-          <w:rFonts w:ascii="Arial" w:hAnsi="Arial" w:cs="Arial"/>
-          <w:sz w:val="24"/>
-          <w:szCs w:val="24"/>
-        </w:rPr>
-      </w:pPr>
-      <w:r>
-        <w:rPr>
-          <w:rFonts w:ascii="Arial" w:hAnsi="Arial" w:cs="Arial"/>
-          <w:sz w:val="24"/>
-          <w:szCs w:val="24"/>
-        </w:rPr>
-        <w:lastRenderedPageBreak/>
-        <w:t>En primer lugar la Constitución de la República Bolivariana de Venezuela (1999), establece en su:</w:t>
-      </w:r>
-    </w:p>
-    <w:p>
-      <w:pPr>
-        <w:spacing w:line="360" w:lineRule="auto"/>
-        <w:ind w:firstLine="708"/>
-        <w:jc w:val="both"/>
-        <w:rPr>
-          <w:rFonts w:ascii="Arial" w:hAnsi="Arial" w:cs="Arial"/>
-          <w:sz w:val="24"/>
-          <w:szCs w:val="24"/>
-        </w:rPr>
-      </w:pPr>
-      <w:r>
-        <w:rPr>
-          <w:rFonts w:ascii="Arial" w:hAnsi="Arial" w:cs="Arial"/>
-          <w:sz w:val="24"/>
-          <w:szCs w:val="24"/>
-        </w:rPr>
-        <w:t>Artículo Nº 102. "La educación es un derecho humano y un deber social fundamental, es democrática, gratuita y obligatoria. El Estado la asumirá como función indeclinable y de máximo interés en todos sus niveles y modalidades, y como instrumento del conocimiento científico, humanístico y tecnológico al servicio de la sociedad..."</w:t>
-      </w:r>
-    </w:p>
-    <w:p>
-      <w:pPr>
-        <w:spacing w:line="360" w:lineRule="auto"/>
-        <w:ind w:firstLine="708"/>
-        <w:jc w:val="both"/>
-        <w:rPr>
-          <w:rFonts w:ascii="Arial" w:hAnsi="Arial" w:cs="Arial"/>
-          <w:sz w:val="24"/>
-          <w:szCs w:val="24"/>
-        </w:rPr>
-      </w:pPr>
-      <w:r>
-        <w:rPr>
-          <w:rFonts w:ascii="Arial" w:hAnsi="Arial" w:cs="Arial"/>
-          <w:sz w:val="24"/>
-          <w:szCs w:val="24"/>
-        </w:rPr>
-        <w:t>La educación es un derecho humano Antes de argumentar cualquier idea, es importante aclarar qué significa educación. Educación es un proceso de socialización y aprendizaje encaminado al desarrollo intelectual y ético de una persona. Partiendo de este concepto, se aprecia la importancia de esta acción en la sociedad.</w:t>
-      </w:r>
-    </w:p>
-    <w:p>
-      <w:pPr>
-        <w:spacing w:line="360" w:lineRule="auto"/>
-        <w:ind w:firstLine="708"/>
-        <w:jc w:val="both"/>
-        <w:rPr>
-          <w:rFonts w:ascii="Arial" w:hAnsi="Arial" w:cs="Arial"/>
-          <w:sz w:val="24"/>
-          <w:szCs w:val="24"/>
-        </w:rPr>
-      </w:pPr>
-      <w:r>
-        <w:rPr>
-          <w:rFonts w:ascii="Arial" w:hAnsi="Arial" w:cs="Arial"/>
-          <w:sz w:val="24"/>
-          <w:szCs w:val="24"/>
-        </w:rPr>
-        <w:t>Artículo Nº 103. ”Toda persona tiene derecho a una educación integral, de calidad, permanente, en igualdad de condiciones y oportunidades, sin más limitaciones que las derivadas de sus aptitudes, vocación y aspiraciones. La educación es obligatoria en todos sus niveles, desde el maternal hasta el nivel medio diversificado.”</w:t>
-      </w:r>
-    </w:p>
-    <w:p>
-      <w:pPr>
-        <w:spacing w:line="360" w:lineRule="auto"/>
-        <w:ind w:firstLine="708"/>
-        <w:jc w:val="both"/>
-        <w:rPr>
-          <w:rFonts w:ascii="Arial" w:hAnsi="Arial" w:cs="Arial"/>
-          <w:sz w:val="24"/>
-          <w:szCs w:val="24"/>
-        </w:rPr>
-      </w:pPr>
-      <w:r>
-        <w:rPr>
-          <w:rFonts w:ascii="Arial" w:hAnsi="Arial" w:cs="Arial"/>
-          <w:sz w:val="24"/>
-          <w:szCs w:val="24"/>
-        </w:rPr>
-        <w:t>La educación es un derecho que garantiza el estado, completamente gratis y obligatoria, respetando las creencias fomentadas en el hogar, con el objetivo de que te puedas desenvolver como individuo en una sociedad democrática y contribuir de manera unánime en ella, basada en la identidad del venezolano, y en colaboración de la familia, todo esto conforme lo determina la ley en la constitución.</w:t>
-      </w:r>
-    </w:p>
-    <w:p>
-      <w:pPr>
-        <w:spacing w:line="360" w:lineRule="auto"/>
-        <w:ind w:firstLine="708"/>
-        <w:jc w:val="both"/>
-        <w:rPr>
-          <w:rFonts w:ascii="Arial" w:hAnsi="Arial" w:cs="Arial"/>
-          <w:sz w:val="24"/>
-          <w:szCs w:val="24"/>
-        </w:rPr>
-      </w:pPr>
-      <w:r>
-        <w:rPr>
-          <w:rFonts w:ascii="Arial" w:hAnsi="Arial" w:cs="Arial"/>
-          <w:sz w:val="24"/>
-          <w:szCs w:val="24"/>
-        </w:rPr>
-        <w:t xml:space="preserve">Artículo 108: Los medios de comunicación social, públicos y privados, deben contribuir a la formación ciudadana. El Estado garantizará servicios públicos de radio, televisión y redes de bibliotecas y de informática, con el fin de permitir el acceso universal a la información. Los centros educativos </w:t>
-      </w:r>
-      <w:r>
-        <w:rPr>
-          <w:rFonts w:ascii="Arial" w:hAnsi="Arial" w:cs="Arial"/>
-          <w:sz w:val="24"/>
-          <w:szCs w:val="24"/>
-        </w:rPr>
-        <w:lastRenderedPageBreak/>
-        <w:t>deben incorporar el conocimiento y aplicación de las nuevas tecnologías, de sus innovaciones, según los requisitos que establezca la ley.</w:t>
-      </w:r>
-    </w:p>
-    <w:p>
-      <w:pPr>
-        <w:spacing w:line="360" w:lineRule="auto"/>
-        <w:ind w:firstLine="708"/>
-        <w:jc w:val="both"/>
-        <w:rPr>
-          <w:rFonts w:ascii="Arial" w:hAnsi="Arial" w:cs="Arial"/>
-          <w:sz w:val="24"/>
-          <w:szCs w:val="24"/>
-        </w:rPr>
-      </w:pPr>
-      <w:r>
-        <w:rPr>
-          <w:rFonts w:ascii="Arial" w:hAnsi="Arial" w:cs="Arial"/>
-          <w:sz w:val="24"/>
-          <w:szCs w:val="24"/>
-        </w:rPr>
-        <w:t>Todos los ciudadanos tiene el derecho a la información y educación que necesite, este será dado por el Estado. Las instituciones (escuelas, liceo y universidades) deben incorporar los conocimientos referentes a la tecnología y a sus innovaciones ya que así lo establece la ley; además es necesario que ésas instituciones sepan manejar las tecnologías para que puedan impartir esos conocimientos a las personas.</w:t>
-      </w:r>
-    </w:p>
-    <w:p>
-      <w:pPr>
-        <w:spacing w:line="360" w:lineRule="auto"/>
-        <w:ind w:firstLine="708"/>
-        <w:jc w:val="both"/>
-        <w:rPr>
-          <w:rFonts w:ascii="Arial" w:hAnsi="Arial" w:cs="Arial"/>
-          <w:sz w:val="24"/>
-          <w:szCs w:val="24"/>
-        </w:rPr>
-      </w:pPr>
-      <w:r>
-        <w:rPr>
-          <w:rFonts w:ascii="Arial" w:hAnsi="Arial" w:cs="Arial"/>
-          <w:sz w:val="24"/>
-          <w:szCs w:val="24"/>
-        </w:rPr>
-        <w:t>La Ley Orgánica de Ciencia, Tecnología e Innovación establece en su:</w:t>
-      </w:r>
-    </w:p>
-    <w:p>
-      <w:pPr>
-        <w:spacing w:line="360" w:lineRule="auto"/>
-        <w:ind w:firstLine="708"/>
-        <w:jc w:val="both"/>
-        <w:rPr>
-          <w:rFonts w:ascii="Arial" w:hAnsi="Arial" w:cs="Arial"/>
-          <w:sz w:val="24"/>
-          <w:szCs w:val="24"/>
-        </w:rPr>
-      </w:pPr>
-      <w:r>
-        <w:rPr>
-          <w:rFonts w:ascii="Arial" w:hAnsi="Arial" w:cs="Arial"/>
-          <w:sz w:val="24"/>
-          <w:szCs w:val="24"/>
-        </w:rPr>
-        <w:t>Artículo 1: La presente Ley tiene por objeto dirigir la generación de una ciencia, tecnología, innovación y sus aplicaciones, con base en el ejercicio pleno de la soberanía nacional, la democracia participativa y protagónica, la justicia y la igualdad social, el respeto al ambiente y la diversidad cultural, mediante la aplicación de conocimientos populares y académicos. A tales fines, el Estado Venezolano, formulará, a través de la autoridad nacional con competencia en materia de ciencia, tecnología, innovación y sus aplicaciones, enmarcado en el Plan Nacional de Desarrollo Económico y Social de la Nación, las políticas públicas dirigidas a la solución de problemas concretos de la sociedad, por medio de la articulación e integración de los sujetos que realizan actividades de ciencia, tecnología, innovación y sus aplicaciones como condición necesaria para el fortalecimiento del Poder Popular.</w:t>
-      </w:r>
-    </w:p>
-    <w:p>
-      <w:pPr>
-        <w:spacing w:line="360" w:lineRule="auto"/>
-        <w:ind w:firstLine="708"/>
-        <w:jc w:val="both"/>
-        <w:rPr>
-          <w:rFonts w:ascii="Arial" w:hAnsi="Arial" w:cs="Arial"/>
-          <w:sz w:val="24"/>
-          <w:szCs w:val="24"/>
-        </w:rPr>
-      </w:pPr>
-      <w:r>
-        <w:rPr>
-          <w:rFonts w:ascii="Arial" w:hAnsi="Arial" w:cs="Arial"/>
-          <w:sz w:val="24"/>
-          <w:szCs w:val="24"/>
-        </w:rPr>
-        <w:t>La LOCTI tiene como finalidad impulsar la ciencia, tecnología e innovación a la sociedad en general, bajo los lineamientos enmarcados en el plan de la patria para asegurar la solución de problemas que garanticen el bienestar de la misma.</w:t>
-      </w:r>
-    </w:p>
-    <w:p>
-      <w:pPr>
-        <w:spacing w:line="360" w:lineRule="auto"/>
-        <w:ind w:firstLine="708"/>
-        <w:jc w:val="both"/>
-        <w:rPr>
-          <w:rFonts w:ascii="Arial" w:hAnsi="Arial" w:cs="Arial"/>
-          <w:sz w:val="24"/>
-          <w:szCs w:val="24"/>
-        </w:rPr>
-      </w:pPr>
-      <w:r>
-        <w:rPr>
-          <w:rFonts w:ascii="Arial" w:hAnsi="Arial" w:cs="Arial"/>
-          <w:sz w:val="24"/>
-          <w:szCs w:val="24"/>
-        </w:rPr>
-        <w:lastRenderedPageBreak/>
-        <w:t>Artículo 5: Las actividades de ciencia, tecnología, innovación y sus aplicaciones, así como, la utilización de los resultados, deben estar encaminadas a contribuir con el bienestar de la humanidad, la reducción de la pobreza, el respeto a la dignidad, a los derechos humanos y la preservación del ambiente”.</w:t>
-      </w:r>
-    </w:p>
-    <w:p>
-      <w:pPr>
-        <w:spacing w:line="360" w:lineRule="auto"/>
-        <w:ind w:firstLine="708"/>
-        <w:jc w:val="both"/>
-        <w:rPr>
-          <w:rFonts w:ascii="Arial" w:hAnsi="Arial" w:cs="Arial"/>
-          <w:sz w:val="24"/>
-          <w:szCs w:val="24"/>
-        </w:rPr>
-      </w:pPr>
-      <w:r>
-        <w:rPr>
-          <w:rFonts w:ascii="Arial" w:hAnsi="Arial" w:cs="Arial"/>
-          <w:sz w:val="24"/>
-          <w:szCs w:val="24"/>
-        </w:rPr>
-        <w:t>Las actividades ciencia y tecnología, así como sus aplicaciones deben contribuir con el avance tecnológico de la sociedad y satisfacer las necesidades de la misma, disminuyendo el nivel de pobreza e impulsando la preservación del medio ambiente.</w:t>
-      </w:r>
-    </w:p>
-    <w:p>
-      <w:pPr>
-        <w:spacing w:line="360" w:lineRule="auto"/>
-        <w:ind w:firstLine="708"/>
-        <w:jc w:val="both"/>
-        <w:rPr>
-          <w:rFonts w:ascii="Arial" w:hAnsi="Arial" w:cs="Arial"/>
-          <w:sz w:val="24"/>
-          <w:szCs w:val="24"/>
-        </w:rPr>
-      </w:pPr>
-      <w:r>
-        <w:rPr>
-          <w:rFonts w:ascii="Arial" w:hAnsi="Arial" w:cs="Arial"/>
-          <w:sz w:val="24"/>
-          <w:szCs w:val="24"/>
-        </w:rPr>
-        <w:t>La Ley de Infogobierno establece en su:</w:t>
-      </w:r>
-    </w:p>
-    <w:p>
-      <w:pPr>
-        <w:spacing w:line="360" w:lineRule="auto"/>
-        <w:ind w:firstLine="708"/>
-        <w:jc w:val="both"/>
-        <w:rPr>
-          <w:rFonts w:ascii="Arial" w:hAnsi="Arial" w:cs="Arial"/>
-          <w:sz w:val="24"/>
-          <w:szCs w:val="24"/>
-        </w:rPr>
-      </w:pPr>
-      <w:r>
-        <w:rPr>
-          <w:rFonts w:ascii="Arial" w:hAnsi="Arial" w:cs="Arial"/>
-          <w:sz w:val="24"/>
-          <w:szCs w:val="24"/>
-        </w:rPr>
-        <w:t>Artículo 1: Esta Ley tiene por objeto establecer los principios, bases y lineamientos que rigen el uso de las tecnologías de información en el Poder Público y el Poder Popular, para mejorar la gestión pública y los servicios que se prestan a las personas; impulsando la transparencia del sector público; la participación y el ejercicio pleno del derecho de soberanía; así como, promover el desarrollo de las tecnologías de información libres en el Estado; garantizar la independencia tecnológica; la apropiación social del conocimiento; así como la seguridad y defensa de la Nación.</w:t>
-      </w:r>
-    </w:p>
-    <w:p>
-      <w:pPr>
-        <w:spacing w:line="360" w:lineRule="auto"/>
-        <w:ind w:firstLine="708"/>
-        <w:jc w:val="both"/>
-        <w:rPr>
-          <w:rFonts w:ascii="Arial" w:hAnsi="Arial" w:cs="Arial"/>
-          <w:sz w:val="24"/>
-          <w:szCs w:val="24"/>
-        </w:rPr>
-      </w:pPr>
-      <w:r>
-        <w:rPr>
-          <w:rFonts w:ascii="Arial" w:hAnsi="Arial" w:cs="Arial"/>
-          <w:sz w:val="24"/>
-          <w:szCs w:val="24"/>
-        </w:rPr>
-        <w:t>La Ley Infogobierno tiene como objetivo crear todos los lineamientos y políticas por los que deben regirse las tecnologías de información para que se les dé un buen uso a las mismas y se encamine al mejoramiento de la sociedad, garantizando así los servicios que se les prestan a las personas, además de impulsar el uso de las tecnologías libres con el fin de consolidar la independencia nacional.</w:t>
-      </w:r>
-    </w:p>
-    <w:p>
-      <w:pPr>
-        <w:spacing w:line="360" w:lineRule="auto"/>
-        <w:ind w:firstLine="708"/>
-        <w:jc w:val="both"/>
-        <w:rPr>
-          <w:rFonts w:ascii="Arial" w:hAnsi="Arial" w:cs="Arial"/>
-          <w:sz w:val="24"/>
-          <w:szCs w:val="24"/>
-        </w:rPr>
-      </w:pPr>
-    </w:p>
-    <w:p>
-      <w:pPr>
-        <w:spacing w:line="360" w:lineRule="auto"/>
-        <w:ind w:firstLine="708"/>
-        <w:jc w:val="both"/>
-        <w:rPr>
-          <w:rFonts w:ascii="Arial" w:hAnsi="Arial" w:cs="Arial"/>
-          <w:sz w:val="24"/>
-          <w:szCs w:val="24"/>
-        </w:rPr>
-      </w:pPr>
-    </w:p>
-    <w:p>
-      <w:pPr>
         <w:pStyle w:val="Prrafodelista"/>
         <w:numPr>
           <w:ilvl w:val="0"/>
@@ -2973,63 +2673,63 @@
           <w:sz w:val="24"/>
           <w:szCs w:val="24"/>
         </w:rPr>
+        <w:t>Vinculación del proyecto con el Plan de Desarrollo Económico y social de la nación 2013-2019.</w:t>
+      </w:r>
+    </w:p>
+    <w:p>
+      <w:pPr>
+        <w:spacing w:line="360" w:lineRule="auto"/>
+        <w:ind w:firstLine="708"/>
+        <w:jc w:val="both"/>
+        <w:rPr>
+          <w:rFonts w:ascii="Arial" w:hAnsi="Arial" w:cs="Arial"/>
+          <w:sz w:val="24"/>
+          <w:szCs w:val="24"/>
+        </w:rPr>
+      </w:pPr>
+      <w:r>
+        <w:rPr>
+          <w:rFonts w:ascii="Arial" w:hAnsi="Arial" w:cs="Arial"/>
+          <w:sz w:val="24"/>
+          <w:szCs w:val="24"/>
+        </w:rPr>
+        <w:t xml:space="preserve">El proyecto socio tecnológico se encuentra vinculado significativamente con el plan nacional económico y social de la nación 2013-2019 porque este tiene como objetivo mejorar la vida social, tecnológica y económica de Venezuela. A continuación se desarrollaran </w:t>
+      </w:r>
+      <w:r>
+        <w:rPr>
+          <w:rFonts w:ascii="Arial" w:hAnsi="Arial" w:cs="Arial"/>
+          <w:sz w:val="24"/>
+          <w:szCs w:val="24"/>
+        </w:rPr>
+        <w:t xml:space="preserve">los </w:t>
+      </w:r>
+      <w:r>
+        <w:rPr>
+          <w:rFonts w:ascii="Arial" w:hAnsi="Arial" w:cs="Arial"/>
+          <w:sz w:val="24"/>
+          <w:szCs w:val="24"/>
+        </w:rPr>
+        <w:t xml:space="preserve">principios: </w:t>
+      </w:r>
+    </w:p>
+    <w:p>
+      <w:pPr>
+        <w:spacing w:line="360" w:lineRule="auto"/>
+        <w:ind w:firstLine="708"/>
+        <w:jc w:val="both"/>
+        <w:rPr>
+          <w:rFonts w:ascii="Arial" w:hAnsi="Arial" w:cs="Arial"/>
+          <w:sz w:val="24"/>
+          <w:szCs w:val="24"/>
+        </w:rPr>
+      </w:pPr>
+      <w:r>
+        <w:rPr>
+          <w:rFonts w:ascii="Arial" w:hAnsi="Arial" w:cs="Arial"/>
+          <w:sz w:val="24"/>
+          <w:szCs w:val="24"/>
+        </w:rPr>
         <w:lastRenderedPageBreak/>
-        <w:t>Vinculación del proyecto con el Plan de Desarrollo Económico y social de la nación 2013-2019.</w:t>
-      </w:r>
-    </w:p>
-    <w:p>
-      <w:pPr>
-        <w:spacing w:line="360" w:lineRule="auto"/>
-        <w:ind w:firstLine="708"/>
-        <w:jc w:val="both"/>
-        <w:rPr>
-          <w:rFonts w:ascii="Arial" w:hAnsi="Arial" w:cs="Arial"/>
-          <w:sz w:val="24"/>
-          <w:szCs w:val="24"/>
-        </w:rPr>
-      </w:pPr>
-      <w:r>
-        <w:rPr>
-          <w:rFonts w:ascii="Arial" w:hAnsi="Arial" w:cs="Arial"/>
-          <w:sz w:val="24"/>
-          <w:szCs w:val="24"/>
-        </w:rPr>
-        <w:t xml:space="preserve">El proyecto socio tecnológico se encuentra vinculado significativamente con el plan nacional económico y social de la nación 2013-2019 porque este tiene como objetivo mejorar la vida social, tecnológica y económica de Venezuela. A continuación se desarrollaran </w:t>
-      </w:r>
-      <w:r>
-        <w:rPr>
-          <w:rFonts w:ascii="Arial" w:hAnsi="Arial" w:cs="Arial"/>
-          <w:sz w:val="24"/>
-          <w:szCs w:val="24"/>
-        </w:rPr>
-        <w:t xml:space="preserve">los </w:t>
-      </w:r>
-      <w:r>
-        <w:rPr>
-          <w:rFonts w:ascii="Arial" w:hAnsi="Arial" w:cs="Arial"/>
-          <w:sz w:val="24"/>
-          <w:szCs w:val="24"/>
-        </w:rPr>
-        <w:t xml:space="preserve">principios: </w:t>
-      </w:r>
-    </w:p>
-    <w:p>
-      <w:pPr>
-        <w:spacing w:line="360" w:lineRule="auto"/>
-        <w:ind w:firstLine="708"/>
-        <w:jc w:val="both"/>
-        <w:rPr>
-          <w:rFonts w:ascii="Arial" w:hAnsi="Arial" w:cs="Arial"/>
-          <w:sz w:val="24"/>
-          <w:szCs w:val="24"/>
-        </w:rPr>
-      </w:pPr>
-      <w:r>
-        <w:rPr>
-          <w:rFonts w:ascii="Arial" w:hAnsi="Arial" w:cs="Arial"/>
-          <w:sz w:val="24"/>
-          <w:szCs w:val="24"/>
-        </w:rPr>
         <w:t>“</w:t>
       </w:r>
       <w:r>
@@ -3380,24 +3080,284 @@
           <w:sz w:val="24"/>
           <w:szCs w:val="24"/>
         </w:rPr>
+        <w:t xml:space="preserve">Basado en lo antes expuesto </w:t>
+      </w:r>
+      <w:r>
+        <w:rPr>
+          <w:rFonts w:ascii="Arial" w:hAnsi="Arial" w:cs="Arial"/>
+          <w:sz w:val="24"/>
+          <w:szCs w:val="24"/>
+        </w:rPr>
+        <w:t xml:space="preserve">los </w:t>
+      </w:r>
+      <w:r>
+        <w:rPr>
+          <w:rFonts w:ascii="Arial" w:hAnsi="Arial" w:cs="Arial"/>
+          <w:sz w:val="24"/>
+          <w:szCs w:val="24"/>
+        </w:rPr>
+        <w:t>proyecto</w:t>
+      </w:r>
+      <w:r>
+        <w:rPr>
+          <w:rFonts w:ascii="Arial" w:hAnsi="Arial" w:cs="Arial"/>
+          <w:sz w:val="24"/>
+          <w:szCs w:val="24"/>
+        </w:rPr>
+        <w:t>s</w:t>
+      </w:r>
+      <w:r>
+        <w:rPr>
+          <w:rFonts w:ascii="Arial" w:hAnsi="Arial" w:cs="Arial"/>
+          <w:sz w:val="24"/>
+          <w:szCs w:val="24"/>
+        </w:rPr>
+        <w:t xml:space="preserve"> socio tecnológico</w:t>
+      </w:r>
+      <w:r>
+        <w:rPr>
+          <w:rFonts w:ascii="Arial" w:hAnsi="Arial" w:cs="Arial"/>
+          <w:sz w:val="24"/>
+          <w:szCs w:val="24"/>
+        </w:rPr>
+        <w:t>s</w:t>
+      </w:r>
+      <w:r>
+        <w:rPr>
+          <w:rFonts w:ascii="Arial" w:hAnsi="Arial" w:cs="Arial"/>
+          <w:sz w:val="24"/>
+          <w:szCs w:val="24"/>
+        </w:rPr>
+        <w:t xml:space="preserve"> s</w:t>
+      </w:r>
+      <w:r>
+        <w:rPr>
+          <w:rFonts w:ascii="Arial" w:hAnsi="Arial" w:cs="Arial"/>
+          <w:sz w:val="24"/>
+          <w:szCs w:val="24"/>
+        </w:rPr>
+        <w:t xml:space="preserve">on el medio que los </w:t>
+      </w:r>
+      <w:r>
+        <w:rPr>
+          <w:rFonts w:ascii="Arial" w:hAnsi="Arial" w:cs="Arial"/>
+          <w:sz w:val="24"/>
+          <w:szCs w:val="24"/>
+        </w:rPr>
+        <w:t>PNFI</w:t>
+      </w:r>
+      <w:r>
+        <w:rPr>
+          <w:rFonts w:ascii="Arial" w:hAnsi="Arial" w:cs="Arial"/>
+          <w:sz w:val="24"/>
+          <w:szCs w:val="24"/>
+        </w:rPr>
+        <w:t xml:space="preserve"> utilizan</w:t>
+      </w:r>
+      <w:r>
+        <w:rPr>
+          <w:rFonts w:ascii="Arial" w:hAnsi="Arial" w:cs="Arial"/>
+          <w:sz w:val="24"/>
+          <w:szCs w:val="24"/>
+        </w:rPr>
+        <w:t xml:space="preserve"> </w:t>
+      </w:r>
+      <w:r>
+        <w:rPr>
+          <w:rFonts w:ascii="Arial" w:hAnsi="Arial" w:cs="Arial"/>
+          <w:sz w:val="24"/>
+          <w:szCs w:val="24"/>
+        </w:rPr>
+        <w:t xml:space="preserve">con el </w:t>
+      </w:r>
+      <w:r>
+        <w:rPr>
+          <w:rFonts w:ascii="Arial" w:hAnsi="Arial" w:cs="Arial"/>
+          <w:sz w:val="24"/>
+          <w:szCs w:val="24"/>
+        </w:rPr>
+        <w:t>objetivo</w:t>
+      </w:r>
+      <w:r>
+        <w:rPr>
+          <w:rFonts w:ascii="Arial" w:hAnsi="Arial" w:cs="Arial"/>
+          <w:sz w:val="24"/>
+          <w:szCs w:val="24"/>
+        </w:rPr>
+        <w:t xml:space="preserve"> </w:t>
+      </w:r>
+      <w:r>
+        <w:rPr>
+          <w:rFonts w:ascii="Arial" w:hAnsi="Arial" w:cs="Arial"/>
+          <w:sz w:val="24"/>
+          <w:szCs w:val="24"/>
+        </w:rPr>
+        <w:t xml:space="preserve"> </w:t>
+      </w:r>
+      <w:r>
+        <w:rPr>
+          <w:rFonts w:ascii="Arial" w:hAnsi="Arial" w:cs="Arial"/>
+          <w:sz w:val="24"/>
+          <w:szCs w:val="24"/>
+        </w:rPr>
+        <w:t xml:space="preserve">de </w:t>
+      </w:r>
+      <w:r>
+        <w:rPr>
+          <w:rFonts w:ascii="Arial" w:hAnsi="Arial" w:cs="Arial"/>
+          <w:sz w:val="24"/>
+          <w:szCs w:val="24"/>
+        </w:rPr>
+        <w:t xml:space="preserve">poner en práctica y afianzar </w:t>
+      </w:r>
+      <w:r>
+        <w:rPr>
+          <w:rFonts w:ascii="Arial" w:hAnsi="Arial" w:cs="Arial"/>
+          <w:sz w:val="24"/>
+          <w:szCs w:val="24"/>
+        </w:rPr>
+        <w:t xml:space="preserve">los </w:t>
+      </w:r>
+      <w:r>
+        <w:rPr>
+          <w:rFonts w:ascii="Arial" w:hAnsi="Arial" w:cs="Arial"/>
+          <w:sz w:val="24"/>
+          <w:szCs w:val="24"/>
+        </w:rPr>
+        <w:t xml:space="preserve">conocimientos </w:t>
+      </w:r>
+      <w:r>
+        <w:rPr>
+          <w:rFonts w:ascii="Arial" w:hAnsi="Arial" w:cs="Arial"/>
+          <w:sz w:val="24"/>
+          <w:szCs w:val="24"/>
+        </w:rPr>
+        <w:t xml:space="preserve">de sus participantes, </w:t>
+      </w:r>
+      <w:r>
+        <w:rPr>
+          <w:rFonts w:ascii="Arial" w:hAnsi="Arial" w:cs="Arial"/>
+          <w:sz w:val="24"/>
+          <w:szCs w:val="24"/>
+        </w:rPr>
+        <w:t>adquiridos d</w:t>
+      </w:r>
+      <w:r>
+        <w:rPr>
+          <w:rFonts w:ascii="Arial" w:hAnsi="Arial" w:cs="Arial"/>
+          <w:sz w:val="24"/>
+          <w:szCs w:val="24"/>
+        </w:rPr>
+        <w:t xml:space="preserve">urante cada </w:t>
+      </w:r>
+      <w:r>
+        <w:rPr>
+          <w:rFonts w:ascii="Arial" w:hAnsi="Arial" w:cs="Arial"/>
+          <w:sz w:val="24"/>
+          <w:szCs w:val="24"/>
+        </w:rPr>
+        <w:t>año d</w:t>
+      </w:r>
+      <w:r>
+        <w:rPr>
+          <w:rFonts w:ascii="Arial" w:hAnsi="Arial" w:cs="Arial"/>
+          <w:sz w:val="24"/>
+          <w:szCs w:val="24"/>
+        </w:rPr>
+        <w:t>e carrera</w:t>
+      </w:r>
+      <w:r>
+        <w:rPr>
+          <w:rFonts w:ascii="Arial" w:hAnsi="Arial" w:cs="Arial"/>
+          <w:sz w:val="24"/>
+          <w:szCs w:val="24"/>
+        </w:rPr>
+        <w:t xml:space="preserve">, bajo el enfoque de una temática/problemática específica a abordar </w:t>
+      </w:r>
+      <w:r>
+        <w:rPr>
+          <w:rFonts w:ascii="Arial" w:hAnsi="Arial" w:cs="Arial"/>
+          <w:sz w:val="24"/>
+          <w:szCs w:val="24"/>
+        </w:rPr>
+        <w:t>mediante trabajo s</w:t>
+      </w:r>
+      <w:r>
+        <w:rPr>
+          <w:rFonts w:ascii="Arial" w:hAnsi="Arial" w:cs="Arial"/>
+          <w:sz w:val="24"/>
+          <w:szCs w:val="24"/>
+        </w:rPr>
+        <w:t>ocial</w:t>
+      </w:r>
+      <w:r>
+        <w:rPr>
+          <w:rFonts w:ascii="Arial" w:hAnsi="Arial" w:cs="Arial"/>
+          <w:sz w:val="24"/>
+          <w:szCs w:val="24"/>
+        </w:rPr>
+        <w:t>, ofreciendo</w:t>
+      </w:r>
+      <w:r>
+        <w:rPr>
+          <w:rFonts w:ascii="Arial" w:hAnsi="Arial" w:cs="Arial"/>
+          <w:sz w:val="24"/>
+          <w:szCs w:val="24"/>
+        </w:rPr>
+        <w:t xml:space="preserve"> so</w:t>
+      </w:r>
+      <w:r>
+        <w:rPr>
+          <w:rFonts w:ascii="Arial" w:hAnsi="Arial" w:cs="Arial"/>
+          <w:sz w:val="24"/>
+          <w:szCs w:val="24"/>
+        </w:rPr>
+        <w:t>luciones tecnológicas y orientando</w:t>
+      </w:r>
+      <w:r>
+        <w:rPr>
+          <w:rFonts w:ascii="Arial" w:hAnsi="Arial" w:cs="Arial"/>
+          <w:sz w:val="24"/>
+          <w:szCs w:val="24"/>
+        </w:rPr>
+        <w:t xml:space="preserve"> a comunidades o instituciones</w:t>
+      </w:r>
+      <w:r>
+        <w:rPr>
+          <w:rFonts w:ascii="Arial" w:hAnsi="Arial" w:cs="Arial"/>
+          <w:sz w:val="24"/>
+          <w:szCs w:val="24"/>
+        </w:rPr>
+        <w:t xml:space="preserve"> en el campo de la informática</w:t>
+      </w:r>
+      <w:r>
+        <w:rPr>
+          <w:rFonts w:ascii="Arial" w:hAnsi="Arial" w:cs="Arial"/>
+          <w:sz w:val="24"/>
+          <w:szCs w:val="24"/>
+        </w:rPr>
+        <w:t>.</w:t>
+      </w:r>
+    </w:p>
+    <w:p>
+      <w:pPr>
+        <w:spacing w:line="360" w:lineRule="auto"/>
+        <w:ind w:firstLine="708"/>
+        <w:jc w:val="both"/>
+        <w:rPr>
+          <w:rFonts w:ascii="Arial" w:hAnsi="Arial" w:cs="Arial"/>
+          <w:sz w:val="24"/>
+          <w:szCs w:val="24"/>
+        </w:rPr>
+      </w:pPr>
+      <w:r>
+        <w:rPr>
+          <w:rFonts w:ascii="Arial" w:hAnsi="Arial" w:cs="Arial"/>
+          <w:sz w:val="24"/>
+          <w:szCs w:val="24"/>
+        </w:rPr>
         <w:lastRenderedPageBreak/>
-        <w:t xml:space="preserve">Basado en lo antes expuesto </w:t>
-      </w:r>
-      <w:r>
-        <w:rPr>
-          <w:rFonts w:ascii="Arial" w:hAnsi="Arial" w:cs="Arial"/>
-          <w:sz w:val="24"/>
-          <w:szCs w:val="24"/>
-        </w:rPr>
-        <w:t xml:space="preserve">los </w:t>
-      </w:r>
-      <w:r>
-        <w:rPr>
-          <w:rFonts w:ascii="Arial" w:hAnsi="Arial" w:cs="Arial"/>
-          <w:sz w:val="24"/>
-          <w:szCs w:val="24"/>
-        </w:rPr>
-        <w:t>proyecto</w:t>
+        <w:t>Igualmente el Proyecto socio tecnológico se vincula con la</w:t>
       </w:r>
       <w:r>
         <w:rPr>
@@ -3413,47 +3373,47 @@
           <w:sz w:val="24"/>
           <w:szCs w:val="24"/>
         </w:rPr>
-        <w:t xml:space="preserve"> socio tecnológico</w:t>
-      </w:r>
-      <w:r>
-        <w:rPr>
-          <w:rFonts w:ascii="Arial" w:hAnsi="Arial" w:cs="Arial"/>
-          <w:sz w:val="24"/>
-          <w:szCs w:val="24"/>
-        </w:rPr>
-        <w:t>s</w:t>
-      </w:r>
-      <w:r>
-        <w:rPr>
-          <w:rFonts w:ascii="Arial" w:hAnsi="Arial" w:cs="Arial"/>
-          <w:sz w:val="24"/>
-          <w:szCs w:val="24"/>
-        </w:rPr>
-        <w:t xml:space="preserve"> s</w:t>
-      </w:r>
-      <w:r>
-        <w:rPr>
-          <w:rFonts w:ascii="Arial" w:hAnsi="Arial" w:cs="Arial"/>
-          <w:sz w:val="24"/>
-          <w:szCs w:val="24"/>
-        </w:rPr>
-        <w:t xml:space="preserve">on el medio que los </w:t>
-      </w:r>
-      <w:r>
-        <w:rPr>
-          <w:rFonts w:ascii="Arial" w:hAnsi="Arial" w:cs="Arial"/>
-          <w:sz w:val="24"/>
-          <w:szCs w:val="24"/>
-        </w:rPr>
-        <w:t>PNFI</w:t>
-      </w:r>
-      <w:r>
-        <w:rPr>
-          <w:rFonts w:ascii="Arial" w:hAnsi="Arial" w:cs="Arial"/>
-          <w:sz w:val="24"/>
-          <w:szCs w:val="24"/>
-        </w:rPr>
-        <w:t xml:space="preserve"> utilizan</w:t>
+        <w:t xml:space="preserve"> línea de Investigación</w:t>
+      </w:r>
+      <w:r>
+        <w:rPr>
+          <w:rFonts w:ascii="Arial" w:hAnsi="Arial" w:cs="Arial"/>
+          <w:sz w:val="24"/>
+          <w:szCs w:val="24"/>
+        </w:rPr>
+        <w:t xml:space="preserve"> “Métodos de Programación”</w:t>
+      </w:r>
+      <w:r>
+        <w:rPr>
+          <w:rFonts w:ascii="Arial" w:hAnsi="Arial" w:cs="Arial"/>
+          <w:sz w:val="24"/>
+          <w:szCs w:val="24"/>
+        </w:rPr>
+        <w:t xml:space="preserve"> en el saber de </w:t>
+      </w:r>
+      <w:r>
+        <w:rPr>
+          <w:rFonts w:ascii="Arial" w:hAnsi="Arial" w:cs="Arial"/>
+          <w:sz w:val="24"/>
+          <w:szCs w:val="24"/>
+        </w:rPr>
+        <w:t xml:space="preserve">programación orientada a objetos (POO) y en la línea “Ingeniera de Software” con el saber “Arquitectura del Software” </w:t>
+      </w:r>
+      <w:r>
+        <w:rPr>
+          <w:rFonts w:ascii="Arial" w:hAnsi="Arial" w:cs="Arial"/>
+          <w:sz w:val="24"/>
+          <w:szCs w:val="24"/>
+        </w:rPr>
+        <w:t>del PNFI,</w:t>
+      </w:r>
+      <w:r>
+        <w:rPr>
+          <w:rFonts w:ascii="Arial" w:hAnsi="Arial" w:cs="Arial"/>
+          <w:sz w:val="24"/>
+          <w:szCs w:val="24"/>
+        </w:rPr>
+        <w:t xml:space="preserve"> ya que</w:t>
       </w:r>
       <w:r>
         <w:rPr>
@@ -3469,266 +3429,6 @@
           <w:sz w:val="24"/>
           <w:szCs w:val="24"/>
         </w:rPr>
-        <w:t xml:space="preserve">con el </w:t>
-      </w:r>
-      <w:r>
-        <w:rPr>
-          <w:rFonts w:ascii="Arial" w:hAnsi="Arial" w:cs="Arial"/>
-          <w:sz w:val="24"/>
-          <w:szCs w:val="24"/>
-        </w:rPr>
-        <w:t>objetivo</w:t>
-      </w:r>
-      <w:r>
-        <w:rPr>
-          <w:rFonts w:ascii="Arial" w:hAnsi="Arial" w:cs="Arial"/>
-          <w:sz w:val="24"/>
-          <w:szCs w:val="24"/>
-        </w:rPr>
-        <w:t xml:space="preserve"> </w:t>
-      </w:r>
-      <w:r>
-        <w:rPr>
-          <w:rFonts w:ascii="Arial" w:hAnsi="Arial" w:cs="Arial"/>
-          <w:sz w:val="24"/>
-          <w:szCs w:val="24"/>
-        </w:rPr>
-        <w:t xml:space="preserve"> </w:t>
-      </w:r>
-      <w:r>
-        <w:rPr>
-          <w:rFonts w:ascii="Arial" w:hAnsi="Arial" w:cs="Arial"/>
-          <w:sz w:val="24"/>
-          <w:szCs w:val="24"/>
-        </w:rPr>
-        <w:t xml:space="preserve">de </w:t>
-      </w:r>
-      <w:r>
-        <w:rPr>
-          <w:rFonts w:ascii="Arial" w:hAnsi="Arial" w:cs="Arial"/>
-          <w:sz w:val="24"/>
-          <w:szCs w:val="24"/>
-        </w:rPr>
-        <w:t xml:space="preserve">poner en práctica y afianzar </w:t>
-      </w:r>
-      <w:r>
-        <w:rPr>
-          <w:rFonts w:ascii="Arial" w:hAnsi="Arial" w:cs="Arial"/>
-          <w:sz w:val="24"/>
-          <w:szCs w:val="24"/>
-        </w:rPr>
-        <w:t xml:space="preserve">los </w:t>
-      </w:r>
-      <w:r>
-        <w:rPr>
-          <w:rFonts w:ascii="Arial" w:hAnsi="Arial" w:cs="Arial"/>
-          <w:sz w:val="24"/>
-          <w:szCs w:val="24"/>
-        </w:rPr>
-        <w:t xml:space="preserve">conocimientos </w:t>
-      </w:r>
-      <w:r>
-        <w:rPr>
-          <w:rFonts w:ascii="Arial" w:hAnsi="Arial" w:cs="Arial"/>
-          <w:sz w:val="24"/>
-          <w:szCs w:val="24"/>
-        </w:rPr>
-        <w:t xml:space="preserve">de sus participantes, </w:t>
-      </w:r>
-      <w:r>
-        <w:rPr>
-          <w:rFonts w:ascii="Arial" w:hAnsi="Arial" w:cs="Arial"/>
-          <w:sz w:val="24"/>
-          <w:szCs w:val="24"/>
-        </w:rPr>
-        <w:t>adquiridos d</w:t>
-      </w:r>
-      <w:r>
-        <w:rPr>
-          <w:rFonts w:ascii="Arial" w:hAnsi="Arial" w:cs="Arial"/>
-          <w:sz w:val="24"/>
-          <w:szCs w:val="24"/>
-        </w:rPr>
-        <w:t xml:space="preserve">urante cada </w:t>
-      </w:r>
-      <w:r>
-        <w:rPr>
-          <w:rFonts w:ascii="Arial" w:hAnsi="Arial" w:cs="Arial"/>
-          <w:sz w:val="24"/>
-          <w:szCs w:val="24"/>
-        </w:rPr>
-        <w:t>año d</w:t>
-      </w:r>
-      <w:r>
-        <w:rPr>
-          <w:rFonts w:ascii="Arial" w:hAnsi="Arial" w:cs="Arial"/>
-          <w:sz w:val="24"/>
-          <w:szCs w:val="24"/>
-        </w:rPr>
-        <w:t>e carrera</w:t>
-      </w:r>
-      <w:r>
-        <w:rPr>
-          <w:rFonts w:ascii="Arial" w:hAnsi="Arial" w:cs="Arial"/>
-          <w:sz w:val="24"/>
-          <w:szCs w:val="24"/>
-        </w:rPr>
-        <w:t xml:space="preserve">, bajo el enfoque de una temática/problemática específica a abordar </w:t>
-      </w:r>
-      <w:r>
-        <w:rPr>
-          <w:rFonts w:ascii="Arial" w:hAnsi="Arial" w:cs="Arial"/>
-          <w:sz w:val="24"/>
-          <w:szCs w:val="24"/>
-        </w:rPr>
-        <w:t>mediante trabajo s</w:t>
-      </w:r>
-      <w:r>
-        <w:rPr>
-          <w:rFonts w:ascii="Arial" w:hAnsi="Arial" w:cs="Arial"/>
-          <w:sz w:val="24"/>
-          <w:szCs w:val="24"/>
-        </w:rPr>
-        <w:t>ocial</w:t>
-      </w:r>
-      <w:r>
-        <w:rPr>
-          <w:rFonts w:ascii="Arial" w:hAnsi="Arial" w:cs="Arial"/>
-          <w:sz w:val="24"/>
-          <w:szCs w:val="24"/>
-        </w:rPr>
-        <w:t>, ofreciendo</w:t>
-      </w:r>
-      <w:r>
-        <w:rPr>
-          <w:rFonts w:ascii="Arial" w:hAnsi="Arial" w:cs="Arial"/>
-          <w:sz w:val="24"/>
-          <w:szCs w:val="24"/>
-        </w:rPr>
-        <w:t xml:space="preserve"> so</w:t>
-      </w:r>
-      <w:r>
-        <w:rPr>
-          <w:rFonts w:ascii="Arial" w:hAnsi="Arial" w:cs="Arial"/>
-          <w:sz w:val="24"/>
-          <w:szCs w:val="24"/>
-        </w:rPr>
-        <w:t>luciones tecnológicas y orientando</w:t>
-      </w:r>
-      <w:r>
-        <w:rPr>
-          <w:rFonts w:ascii="Arial" w:hAnsi="Arial" w:cs="Arial"/>
-          <w:sz w:val="24"/>
-          <w:szCs w:val="24"/>
-        </w:rPr>
-        <w:t xml:space="preserve"> a comunidades o instituciones</w:t>
-      </w:r>
-      <w:r>
-        <w:rPr>
-          <w:rFonts w:ascii="Arial" w:hAnsi="Arial" w:cs="Arial"/>
-          <w:sz w:val="24"/>
-          <w:szCs w:val="24"/>
-        </w:rPr>
-        <w:t xml:space="preserve"> en el campo de la informática</w:t>
-      </w:r>
-      <w:r>
-        <w:rPr>
-          <w:rFonts w:ascii="Arial" w:hAnsi="Arial" w:cs="Arial"/>
-          <w:sz w:val="24"/>
-          <w:szCs w:val="24"/>
-        </w:rPr>
-        <w:t>.</w:t>
-      </w:r>
-    </w:p>
-    <w:p>
-      <w:pPr>
-        <w:spacing w:line="360" w:lineRule="auto"/>
-        <w:ind w:firstLine="708"/>
-        <w:jc w:val="both"/>
-        <w:rPr>
-          <w:rFonts w:ascii="Arial" w:hAnsi="Arial" w:cs="Arial"/>
-          <w:sz w:val="24"/>
-          <w:szCs w:val="24"/>
-        </w:rPr>
-      </w:pPr>
-      <w:r>
-        <w:rPr>
-          <w:rFonts w:ascii="Arial" w:hAnsi="Arial" w:cs="Arial"/>
-          <w:sz w:val="24"/>
-          <w:szCs w:val="24"/>
-        </w:rPr>
-        <w:t>Igualmente el Proyecto socio tecnológico se vincula con la</w:t>
-      </w:r>
-      <w:r>
-        <w:rPr>
-          <w:rFonts w:ascii="Arial" w:hAnsi="Arial" w:cs="Arial"/>
-          <w:sz w:val="24"/>
-          <w:szCs w:val="24"/>
-        </w:rPr>
-        <w:t>s</w:t>
-      </w:r>
-      <w:r>
-        <w:rPr>
-          <w:rFonts w:ascii="Arial" w:hAnsi="Arial" w:cs="Arial"/>
-          <w:sz w:val="24"/>
-          <w:szCs w:val="24"/>
-        </w:rPr>
-        <w:t xml:space="preserve"> línea de Investigación</w:t>
-      </w:r>
-      <w:r>
-        <w:rPr>
-          <w:rFonts w:ascii="Arial" w:hAnsi="Arial" w:cs="Arial"/>
-          <w:sz w:val="24"/>
-          <w:szCs w:val="24"/>
-        </w:rPr>
-        <w:t xml:space="preserve"> “Métodos de Programación”</w:t>
-      </w:r>
-      <w:r>
-        <w:rPr>
-          <w:rFonts w:ascii="Arial" w:hAnsi="Arial" w:cs="Arial"/>
-          <w:sz w:val="24"/>
-          <w:szCs w:val="24"/>
-        </w:rPr>
-        <w:t xml:space="preserve"> en el saber de </w:t>
-      </w:r>
-      <w:r>
-        <w:rPr>
-          <w:rFonts w:ascii="Arial" w:hAnsi="Arial" w:cs="Arial"/>
-          <w:sz w:val="24"/>
-          <w:szCs w:val="24"/>
-        </w:rPr>
-        <w:t xml:space="preserve">programación orientada a objetos (POO) y en la línea “Ingeniera de Software” con el saber “Arquitectura del Software” </w:t>
-      </w:r>
-      <w:r>
-        <w:rPr>
-          <w:rFonts w:ascii="Arial" w:hAnsi="Arial" w:cs="Arial"/>
-          <w:sz w:val="24"/>
-          <w:szCs w:val="24"/>
-        </w:rPr>
-        <w:t>del PNFI,</w:t>
-      </w:r>
-      <w:r>
-        <w:rPr>
-          <w:rFonts w:ascii="Arial" w:hAnsi="Arial" w:cs="Arial"/>
-          <w:sz w:val="24"/>
-          <w:szCs w:val="24"/>
-        </w:rPr>
-        <w:t xml:space="preserve"> ya que</w:t>
-      </w:r>
-      <w:r>
-        <w:rPr>
-          <w:rFonts w:ascii="Arial" w:hAnsi="Arial" w:cs="Arial"/>
-          <w:sz w:val="24"/>
-          <w:szCs w:val="24"/>
-        </w:rPr>
-        <w:t xml:space="preserve"> </w:t>
-      </w:r>
-      <w:r>
-        <w:rPr>
-          <w:rFonts w:ascii="Arial" w:hAnsi="Arial" w:cs="Arial"/>
-          <w:sz w:val="24"/>
-          <w:szCs w:val="24"/>
-        </w:rPr>
         <w:t>en estos se</w:t>
       </w:r>
       <w:r>
@@ -3762,1496 +3462,6 @@
           <w:szCs w:val="24"/>
         </w:rPr>
         <w:t>levara a cabo el proyecto.</w:t>
-      </w:r>
-    </w:p>
-    <w:p>
-      <w:pPr>
-        <w:spacing w:line="360" w:lineRule="auto"/>
-        <w:jc w:val="both"/>
-        <w:rPr>
-          <w:rFonts w:ascii="Arial" w:hAnsi="Arial" w:cs="Arial"/>
-          <w:sz w:val="24"/>
-          <w:szCs w:val="24"/>
-        </w:rPr>
-      </w:pPr>
-    </w:p>
-    <w:p>
-      <w:pPr>
-        <w:spacing w:line="360" w:lineRule="auto"/>
-        <w:jc w:val="both"/>
-        <w:rPr>
-          <w:rFonts w:ascii="Arial" w:hAnsi="Arial" w:cs="Arial"/>
-          <w:sz w:val="24"/>
-          <w:szCs w:val="24"/>
-        </w:rPr>
-      </w:pPr>
-    </w:p>
-    <w:p>
-      <w:pPr>
-        <w:spacing w:line="360" w:lineRule="auto"/>
-        <w:jc w:val="both"/>
-        <w:rPr>
-          <w:rFonts w:ascii="Arial" w:hAnsi="Arial" w:cs="Arial"/>
-          <w:sz w:val="24"/>
-          <w:szCs w:val="24"/>
-        </w:rPr>
-      </w:pPr>
-    </w:p>
-    <w:p>
-      <w:pPr>
-        <w:pStyle w:val="Prrafodelista"/>
-        <w:numPr>
-          <w:ilvl w:val="0"/>
-          <w:numId w:val="5"/>
-        </w:numPr>
-        <w:spacing w:line="360" w:lineRule="auto"/>
-        <w:jc w:val="both"/>
-        <w:rPr>
-          <w:rFonts w:ascii="Arial" w:hAnsi="Arial" w:cs="Arial"/>
-          <w:b/>
-          <w:sz w:val="24"/>
-          <w:szCs w:val="24"/>
-        </w:rPr>
-      </w:pPr>
-      <w:r>
-        <w:rPr>
-          <w:rFonts w:ascii="Arial" w:hAnsi="Arial" w:cs="Arial"/>
-          <w:b/>
-          <w:sz w:val="24"/>
-          <w:szCs w:val="24"/>
-        </w:rPr>
-        <w:t>Matriz de Marco Lógico.</w:t>
-      </w:r>
-    </w:p>
-    <w:p>
-      <w:pPr>
-        <w:spacing w:line="360" w:lineRule="auto"/>
-        <w:jc w:val="both"/>
-        <w:rPr>
-          <w:rFonts w:ascii="Arial" w:hAnsi="Arial" w:cs="Arial"/>
-          <w:sz w:val="24"/>
-          <w:szCs w:val="24"/>
-        </w:rPr>
-      </w:pPr>
-    </w:p>
-    <w:p>
-      <w:pPr>
-        <w:spacing w:line="360" w:lineRule="auto"/>
-        <w:jc w:val="both"/>
-        <w:rPr>
-          <w:rFonts w:ascii="Arial" w:hAnsi="Arial" w:cs="Arial"/>
-          <w:sz w:val="24"/>
-          <w:szCs w:val="24"/>
-        </w:rPr>
-      </w:pPr>
-    </w:p>
-    <w:p>
-      <w:pPr>
-        <w:spacing w:line="360" w:lineRule="auto"/>
-        <w:jc w:val="both"/>
-        <w:rPr>
-          <w:rFonts w:ascii="Arial" w:hAnsi="Arial" w:cs="Arial"/>
-          <w:sz w:val="24"/>
-          <w:szCs w:val="24"/>
-        </w:rPr>
-      </w:pPr>
-      <w:r>
-        <w:rPr>
-          <w:rFonts w:ascii="Arial" w:hAnsi="Arial" w:cs="Arial"/>
-          <w:noProof/>
-          <w:sz w:val="24"/>
-          <w:szCs w:val="24"/>
-        </w:rPr>
-        <w:drawing>
-          <wp:anchor distT="0" distB="0" distL="114300" distR="114300" simplePos="0" relativeHeight="251659264" behindDoc="1" locked="0" layoutInCell="1" allowOverlap="1">
-            <wp:simplePos x="0" y="0"/>
-            <wp:positionH relativeFrom="column">
-              <wp:posOffset>-1436095</wp:posOffset>
-            </wp:positionH>
-            <wp:positionV relativeFrom="paragraph">
-              <wp:posOffset>200342</wp:posOffset>
-            </wp:positionV>
-            <wp:extent cx="7805793" cy="5653163"/>
-            <wp:effectExtent l="0" t="1066800" r="0" b="1052437"/>
-            <wp:wrapNone/>
-            <wp:docPr id="2" name="Imagen 2" descr="C:\Users\MJMC\Downloads\Matriz marco logico\Matriz marco logico-1.png"/>
-            <wp:cNvGraphicFramePr>
-              <a:graphicFrameLocks xmlns:a="http://schemas.openxmlformats.org/drawingml/2006/main" noChangeAspect="1"/>
-            </wp:cNvGraphicFramePr>
-            <a:graphic xmlns:a="http://schemas.openxmlformats.org/drawingml/2006/main">
-              <a:graphicData uri="http://schemas.openxmlformats.org/drawingml/2006/picture">
-                <pic:pic xmlns:pic="http://schemas.openxmlformats.org/drawingml/2006/picture">
-                  <pic:nvPicPr>
-                    <pic:cNvPr id="0" name="Picture 2" descr="C:\Users\MJMC\Downloads\Matriz marco logico\Matriz marco logico-1.png"/>
-                    <pic:cNvPicPr>
-                      <a:picLocks noChangeAspect="1" noChangeArrowheads="1"/>
-                    </pic:cNvPicPr>
-                  </pic:nvPicPr>
-                  <pic:blipFill>
-                    <a:blip r:embed="rId7" cstate="print"/>
-                    <a:srcRect/>
-                    <a:stretch>
-                      <a:fillRect/>
-                    </a:stretch>
-                  </pic:blipFill>
-                  <pic:spPr bwMode="auto">
-                    <a:xfrm rot="16200000">
-                      <a:off x="0" y="0"/>
-                      <a:ext cx="7805251" cy="5652770"/>
-                    </a:xfrm>
-                    <a:prstGeom prst="rect">
-                      <a:avLst/>
-                    </a:prstGeom>
-                    <a:noFill/>
-                    <a:ln w="9525">
-                      <a:noFill/>
-                      <a:miter lim="800000"/>
-                      <a:headEnd/>
-                      <a:tailEnd/>
-                    </a:ln>
-                  </pic:spPr>
-                </pic:pic>
-              </a:graphicData>
-            </a:graphic>
-          </wp:anchor>
-        </w:drawing>
-      </w:r>
-    </w:p>
-    <w:p>
-      <w:pPr>
-        <w:spacing w:line="360" w:lineRule="auto"/>
-        <w:jc w:val="both"/>
-        <w:rPr>
-          <w:rFonts w:ascii="Arial" w:hAnsi="Arial" w:cs="Arial"/>
-          <w:sz w:val="24"/>
-          <w:szCs w:val="24"/>
-        </w:rPr>
-      </w:pPr>
-    </w:p>
-    <w:p>
-      <w:pPr>
-        <w:spacing w:line="360" w:lineRule="auto"/>
-        <w:jc w:val="both"/>
-        <w:rPr>
-          <w:rFonts w:ascii="Arial" w:hAnsi="Arial" w:cs="Arial"/>
-          <w:sz w:val="24"/>
-          <w:szCs w:val="24"/>
-        </w:rPr>
-      </w:pPr>
-    </w:p>
-    <w:p>
-      <w:pPr>
-        <w:spacing w:line="360" w:lineRule="auto"/>
-        <w:jc w:val="both"/>
-        <w:rPr>
-          <w:rFonts w:ascii="Arial" w:hAnsi="Arial" w:cs="Arial"/>
-          <w:sz w:val="24"/>
-          <w:szCs w:val="24"/>
-        </w:rPr>
-      </w:pPr>
-    </w:p>
-    <w:p>
-      <w:pPr>
-        <w:spacing w:line="360" w:lineRule="auto"/>
-        <w:jc w:val="both"/>
-        <w:rPr>
-          <w:rFonts w:ascii="Arial" w:hAnsi="Arial" w:cs="Arial"/>
-          <w:sz w:val="24"/>
-          <w:szCs w:val="24"/>
-        </w:rPr>
-      </w:pPr>
-    </w:p>
-    <w:p>
-      <w:pPr>
-        <w:spacing w:line="360" w:lineRule="auto"/>
-        <w:jc w:val="both"/>
-        <w:rPr>
-          <w:rFonts w:ascii="Arial" w:hAnsi="Arial" w:cs="Arial"/>
-          <w:sz w:val="24"/>
-          <w:szCs w:val="24"/>
-        </w:rPr>
-      </w:pPr>
-    </w:p>
-    <w:p>
-      <w:pPr>
-        <w:spacing w:line="360" w:lineRule="auto"/>
-        <w:jc w:val="both"/>
-        <w:rPr>
-          <w:rFonts w:ascii="Arial" w:hAnsi="Arial" w:cs="Arial"/>
-          <w:sz w:val="24"/>
-          <w:szCs w:val="24"/>
-        </w:rPr>
-      </w:pPr>
-    </w:p>
-    <w:p>
-      <w:pPr>
-        <w:spacing w:line="360" w:lineRule="auto"/>
-        <w:jc w:val="both"/>
-        <w:rPr>
-          <w:rFonts w:ascii="Arial" w:hAnsi="Arial" w:cs="Arial"/>
-          <w:sz w:val="24"/>
-          <w:szCs w:val="24"/>
-        </w:rPr>
-      </w:pPr>
-    </w:p>
-    <w:p>
-      <w:pPr>
-        <w:spacing w:line="360" w:lineRule="auto"/>
-        <w:jc w:val="both"/>
-        <w:rPr>
-          <w:rFonts w:ascii="Arial" w:hAnsi="Arial" w:cs="Arial"/>
-          <w:sz w:val="24"/>
-          <w:szCs w:val="24"/>
-        </w:rPr>
-      </w:pPr>
-    </w:p>
-    <w:p>
-      <w:pPr>
-        <w:spacing w:line="360" w:lineRule="auto"/>
-        <w:jc w:val="both"/>
-        <w:rPr>
-          <w:rFonts w:ascii="Arial" w:hAnsi="Arial" w:cs="Arial"/>
-          <w:sz w:val="24"/>
-          <w:szCs w:val="24"/>
-        </w:rPr>
-      </w:pPr>
-    </w:p>
-    <w:p>
-      <w:pPr>
-        <w:spacing w:line="360" w:lineRule="auto"/>
-        <w:jc w:val="both"/>
-        <w:rPr>
-          <w:rFonts w:ascii="Arial" w:hAnsi="Arial" w:cs="Arial"/>
-          <w:sz w:val="24"/>
-          <w:szCs w:val="24"/>
-        </w:rPr>
-      </w:pPr>
-    </w:p>
-    <w:p>
-      <w:pPr>
-        <w:spacing w:line="360" w:lineRule="auto"/>
-        <w:jc w:val="both"/>
-        <w:rPr>
-          <w:rFonts w:ascii="Arial" w:hAnsi="Arial" w:cs="Arial"/>
-          <w:sz w:val="24"/>
-          <w:szCs w:val="24"/>
-        </w:rPr>
-      </w:pPr>
-    </w:p>
-    <w:p>
-      <w:pPr>
-        <w:spacing w:line="360" w:lineRule="auto"/>
-        <w:jc w:val="both"/>
-        <w:rPr>
-          <w:rFonts w:ascii="Arial" w:hAnsi="Arial" w:cs="Arial"/>
-          <w:sz w:val="24"/>
-          <w:szCs w:val="24"/>
-        </w:rPr>
-      </w:pPr>
-    </w:p>
-    <w:p>
-      <w:pPr>
-        <w:spacing w:line="360" w:lineRule="auto"/>
-        <w:jc w:val="both"/>
-        <w:rPr>
-          <w:rFonts w:ascii="Arial" w:hAnsi="Arial" w:cs="Arial"/>
-          <w:sz w:val="24"/>
-          <w:szCs w:val="24"/>
-        </w:rPr>
-      </w:pPr>
-    </w:p>
-    <w:p>
-      <w:pPr>
-        <w:spacing w:line="360" w:lineRule="auto"/>
-        <w:jc w:val="both"/>
-        <w:rPr>
-          <w:rFonts w:ascii="Arial" w:hAnsi="Arial" w:cs="Arial"/>
-          <w:sz w:val="24"/>
-          <w:szCs w:val="24"/>
-        </w:rPr>
-      </w:pPr>
-    </w:p>
-    <w:p>
-      <w:pPr>
-        <w:spacing w:line="360" w:lineRule="auto"/>
-        <w:jc w:val="both"/>
-        <w:rPr>
-          <w:rFonts w:ascii="Arial" w:hAnsi="Arial" w:cs="Arial"/>
-          <w:sz w:val="24"/>
-          <w:szCs w:val="24"/>
-        </w:rPr>
-      </w:pPr>
-    </w:p>
-    <w:p>
-      <w:pPr>
-        <w:spacing w:line="360" w:lineRule="auto"/>
-        <w:jc w:val="both"/>
-        <w:rPr>
-          <w:rFonts w:ascii="Arial" w:hAnsi="Arial" w:cs="Arial"/>
-          <w:sz w:val="24"/>
-          <w:szCs w:val="24"/>
-        </w:rPr>
-      </w:pPr>
-    </w:p>
-    <w:p>
-      <w:pPr>
-        <w:spacing w:line="360" w:lineRule="auto"/>
-        <w:jc w:val="both"/>
-        <w:rPr>
-          <w:rFonts w:ascii="Arial" w:hAnsi="Arial" w:cs="Arial"/>
-          <w:sz w:val="24"/>
-          <w:szCs w:val="24"/>
-        </w:rPr>
-      </w:pPr>
-    </w:p>
-    <w:p>
-      <w:pPr>
-        <w:spacing w:line="360" w:lineRule="auto"/>
-        <w:jc w:val="both"/>
-        <w:rPr>
-          <w:rFonts w:ascii="Arial" w:hAnsi="Arial" w:cs="Arial"/>
-          <w:sz w:val="24"/>
-          <w:szCs w:val="24"/>
-        </w:rPr>
-      </w:pPr>
-    </w:p>
-    <w:p>
-      <w:pPr>
-        <w:spacing w:line="360" w:lineRule="auto"/>
-        <w:jc w:val="both"/>
-        <w:rPr>
-          <w:rFonts w:ascii="Arial" w:hAnsi="Arial" w:cs="Arial"/>
-          <w:sz w:val="24"/>
-          <w:szCs w:val="24"/>
-        </w:rPr>
-      </w:pPr>
-      <w:r>
-        <w:rPr>
-          <w:rFonts w:ascii="Arial" w:hAnsi="Arial" w:cs="Arial"/>
-          <w:noProof/>
-          <w:sz w:val="24"/>
-          <w:szCs w:val="24"/>
-        </w:rPr>
-        <w:drawing>
-          <wp:anchor distT="0" distB="0" distL="114300" distR="114300" simplePos="0" relativeHeight="251660288" behindDoc="1" locked="0" layoutInCell="1" allowOverlap="1">
-            <wp:simplePos x="0" y="0"/>
-            <wp:positionH relativeFrom="column">
-              <wp:posOffset>-1214549</wp:posOffset>
-            </wp:positionH>
-            <wp:positionV relativeFrom="paragraph">
-              <wp:posOffset>109656</wp:posOffset>
-            </wp:positionV>
-            <wp:extent cx="7742712" cy="5413276"/>
-            <wp:effectExtent l="0" t="1162050" r="0" b="1139924"/>
-            <wp:wrapNone/>
-            <wp:docPr id="4" name="Imagen 4" descr="C:\Users\MJMC\Downloads\Matriz marco logico\Matriz marco logico-2.png"/>
-            <wp:cNvGraphicFramePr>
-              <a:graphicFrameLocks xmlns:a="http://schemas.openxmlformats.org/drawingml/2006/main" noChangeAspect="1"/>
-            </wp:cNvGraphicFramePr>
-            <a:graphic xmlns:a="http://schemas.openxmlformats.org/drawingml/2006/main">
-              <a:graphicData uri="http://schemas.openxmlformats.org/drawingml/2006/picture">
-                <pic:pic xmlns:pic="http://schemas.openxmlformats.org/drawingml/2006/picture">
-                  <pic:nvPicPr>
-                    <pic:cNvPr id="0" name="Picture 4" descr="C:\Users\MJMC\Downloads\Matriz marco logico\Matriz marco logico-2.png"/>
-                    <pic:cNvPicPr>
-                      <a:picLocks noChangeAspect="1" noChangeArrowheads="1"/>
-                    </pic:cNvPicPr>
-                  </pic:nvPicPr>
-                  <pic:blipFill>
-                    <a:blip r:embed="rId8"/>
-                    <a:srcRect/>
-                    <a:stretch>
-                      <a:fillRect/>
-                    </a:stretch>
-                  </pic:blipFill>
-                  <pic:spPr bwMode="auto">
-                    <a:xfrm rot="16200000">
-                      <a:off x="0" y="0"/>
-                      <a:ext cx="7742712" cy="5413276"/>
-                    </a:xfrm>
-                    <a:prstGeom prst="rect">
-                      <a:avLst/>
-                    </a:prstGeom>
-                    <a:noFill/>
-                    <a:ln w="9525">
-                      <a:noFill/>
-                      <a:miter lim="800000"/>
-                      <a:headEnd/>
-                      <a:tailEnd/>
-                    </a:ln>
-                  </pic:spPr>
-                </pic:pic>
-              </a:graphicData>
-            </a:graphic>
-          </wp:anchor>
-        </w:drawing>
-      </w:r>
-    </w:p>
-    <w:p>
-      <w:pPr>
-        <w:spacing w:line="360" w:lineRule="auto"/>
-        <w:jc w:val="both"/>
-        <w:rPr>
-          <w:rFonts w:ascii="Arial" w:hAnsi="Arial" w:cs="Arial"/>
-          <w:sz w:val="24"/>
-          <w:szCs w:val="24"/>
-        </w:rPr>
-      </w:pPr>
-    </w:p>
-    <w:p>
-      <w:pPr>
-        <w:spacing w:line="360" w:lineRule="auto"/>
-        <w:jc w:val="both"/>
-        <w:rPr>
-          <w:rFonts w:ascii="Arial" w:hAnsi="Arial" w:cs="Arial"/>
-          <w:sz w:val="24"/>
-          <w:szCs w:val="24"/>
-        </w:rPr>
-      </w:pPr>
-    </w:p>
-    <w:p>
-      <w:pPr>
-        <w:spacing w:line="360" w:lineRule="auto"/>
-        <w:jc w:val="both"/>
-        <w:rPr>
-          <w:rFonts w:ascii="Arial" w:hAnsi="Arial" w:cs="Arial"/>
-          <w:sz w:val="24"/>
-          <w:szCs w:val="24"/>
-        </w:rPr>
-      </w:pPr>
-    </w:p>
-    <w:p>
-      <w:pPr>
-        <w:spacing w:line="360" w:lineRule="auto"/>
-        <w:jc w:val="both"/>
-        <w:rPr>
-          <w:rFonts w:ascii="Arial" w:hAnsi="Arial" w:cs="Arial"/>
-          <w:sz w:val="24"/>
-          <w:szCs w:val="24"/>
-        </w:rPr>
-      </w:pPr>
-    </w:p>
-    <w:p>
-      <w:pPr>
-        <w:spacing w:line="360" w:lineRule="auto"/>
-        <w:jc w:val="both"/>
-        <w:rPr>
-          <w:rFonts w:ascii="Arial" w:hAnsi="Arial" w:cs="Arial"/>
-          <w:sz w:val="24"/>
-          <w:szCs w:val="24"/>
-        </w:rPr>
-      </w:pPr>
-    </w:p>
-    <w:p>
-      <w:pPr>
-        <w:spacing w:line="360" w:lineRule="auto"/>
-        <w:jc w:val="both"/>
-        <w:rPr>
-          <w:rFonts w:ascii="Arial" w:hAnsi="Arial" w:cs="Arial"/>
-          <w:sz w:val="24"/>
-          <w:szCs w:val="24"/>
-        </w:rPr>
-      </w:pPr>
-    </w:p>
-    <w:p>
-      <w:pPr>
-        <w:spacing w:line="360" w:lineRule="auto"/>
-        <w:jc w:val="both"/>
-        <w:rPr>
-          <w:rFonts w:ascii="Arial" w:hAnsi="Arial" w:cs="Arial"/>
-          <w:sz w:val="24"/>
-          <w:szCs w:val="24"/>
-        </w:rPr>
-      </w:pPr>
-    </w:p>
-    <w:p>
-      <w:pPr>
-        <w:spacing w:line="360" w:lineRule="auto"/>
-        <w:jc w:val="both"/>
-        <w:rPr>
-          <w:rFonts w:ascii="Arial" w:hAnsi="Arial" w:cs="Arial"/>
-          <w:sz w:val="24"/>
-          <w:szCs w:val="24"/>
-        </w:rPr>
-      </w:pPr>
-    </w:p>
-    <w:p>
-      <w:pPr>
-        <w:spacing w:line="360" w:lineRule="auto"/>
-        <w:jc w:val="both"/>
-        <w:rPr>
-          <w:rFonts w:ascii="Arial" w:hAnsi="Arial" w:cs="Arial"/>
-          <w:sz w:val="24"/>
-          <w:szCs w:val="24"/>
-        </w:rPr>
-      </w:pPr>
-    </w:p>
-    <w:p>
-      <w:pPr>
-        <w:spacing w:line="360" w:lineRule="auto"/>
-        <w:jc w:val="both"/>
-        <w:rPr>
-          <w:rFonts w:ascii="Arial" w:hAnsi="Arial" w:cs="Arial"/>
-          <w:sz w:val="24"/>
-          <w:szCs w:val="24"/>
-        </w:rPr>
-      </w:pPr>
-    </w:p>
-    <w:p>
-      <w:pPr>
-        <w:spacing w:line="360" w:lineRule="auto"/>
-        <w:jc w:val="both"/>
-        <w:rPr>
-          <w:rFonts w:ascii="Arial" w:hAnsi="Arial" w:cs="Arial"/>
-          <w:sz w:val="24"/>
-          <w:szCs w:val="24"/>
-        </w:rPr>
-      </w:pPr>
-    </w:p>
-    <w:p>
-      <w:pPr>
-        <w:spacing w:line="360" w:lineRule="auto"/>
-        <w:jc w:val="both"/>
-        <w:rPr>
-          <w:rFonts w:ascii="Arial" w:hAnsi="Arial" w:cs="Arial"/>
-          <w:sz w:val="24"/>
-          <w:szCs w:val="24"/>
-        </w:rPr>
-      </w:pPr>
-    </w:p>
-    <w:p>
-      <w:pPr>
-        <w:spacing w:line="360" w:lineRule="auto"/>
-        <w:jc w:val="both"/>
-        <w:rPr>
-          <w:rFonts w:ascii="Arial" w:hAnsi="Arial" w:cs="Arial"/>
-          <w:sz w:val="24"/>
-          <w:szCs w:val="24"/>
-        </w:rPr>
-      </w:pPr>
-    </w:p>
-    <w:p>
-      <w:pPr>
-        <w:spacing w:line="360" w:lineRule="auto"/>
-        <w:jc w:val="both"/>
-        <w:rPr>
-          <w:rFonts w:ascii="Arial" w:hAnsi="Arial" w:cs="Arial"/>
-          <w:sz w:val="24"/>
-          <w:szCs w:val="24"/>
-        </w:rPr>
-      </w:pPr>
-    </w:p>
-    <w:p>
-      <w:pPr>
-        <w:spacing w:line="360" w:lineRule="auto"/>
-        <w:jc w:val="both"/>
-        <w:rPr>
-          <w:rFonts w:ascii="Arial" w:hAnsi="Arial" w:cs="Arial"/>
-          <w:sz w:val="24"/>
-          <w:szCs w:val="24"/>
-        </w:rPr>
-      </w:pPr>
-    </w:p>
-    <w:p>
-      <w:pPr>
-        <w:spacing w:line="360" w:lineRule="auto"/>
-        <w:jc w:val="both"/>
-        <w:rPr>
-          <w:rFonts w:ascii="Arial" w:hAnsi="Arial" w:cs="Arial"/>
-          <w:sz w:val="24"/>
-          <w:szCs w:val="24"/>
-        </w:rPr>
-      </w:pPr>
-    </w:p>
-    <w:p>
-      <w:pPr>
-        <w:spacing w:line="360" w:lineRule="auto"/>
-        <w:jc w:val="right"/>
-        <w:rPr>
-          <w:rFonts w:ascii="Arial" w:hAnsi="Arial" w:cs="Arial"/>
-          <w:sz w:val="24"/>
-          <w:szCs w:val="24"/>
-        </w:rPr>
-      </w:pPr>
-      <w:r>
-        <w:rPr>
-          <w:rFonts w:ascii="Arial" w:hAnsi="Arial" w:cs="Arial"/>
-          <w:sz w:val="24"/>
-          <w:szCs w:val="24"/>
-        </w:rPr>
-        <w:t>Figura n°11.</w:t>
-      </w:r>
-    </w:p>
-    <w:p>
-      <w:pPr>
-        <w:pStyle w:val="Prrafodelista"/>
-        <w:numPr>
-          <w:ilvl w:val="0"/>
-          <w:numId w:val="5"/>
-        </w:numPr>
-        <w:spacing w:line="360" w:lineRule="auto"/>
-        <w:jc w:val="both"/>
-        <w:rPr>
-          <w:rFonts w:ascii="Arial" w:hAnsi="Arial" w:cs="Arial"/>
-          <w:b/>
-          <w:sz w:val="24"/>
-          <w:szCs w:val="24"/>
-        </w:rPr>
-      </w:pPr>
-      <w:r>
-        <w:rPr>
-          <w:rFonts w:ascii="Arial" w:hAnsi="Arial" w:cs="Arial"/>
-          <w:b/>
-          <w:sz w:val="24"/>
-          <w:szCs w:val="24"/>
-        </w:rPr>
-        <w:t>Presupuesto.</w:t>
-      </w:r>
-    </w:p>
-    <w:p>
-      <w:pPr>
-        <w:spacing w:line="360" w:lineRule="auto"/>
-        <w:jc w:val="both"/>
-        <w:rPr>
-          <w:rFonts w:ascii="Arial" w:hAnsi="Arial" w:cs="Arial"/>
-          <w:sz w:val="24"/>
-          <w:szCs w:val="24"/>
-        </w:rPr>
-      </w:pPr>
-      <w:r>
-        <w:rPr>
-          <w:rFonts w:ascii="Arial" w:hAnsi="Arial" w:cs="Arial"/>
-          <w:noProof/>
-          <w:sz w:val="24"/>
-          <w:szCs w:val="24"/>
-        </w:rPr>
-        <w:drawing>
-          <wp:anchor distT="0" distB="0" distL="114300" distR="114300" simplePos="0" relativeHeight="251661312" behindDoc="1" locked="0" layoutInCell="1" allowOverlap="1">
-            <wp:simplePos x="0" y="0"/>
-            <wp:positionH relativeFrom="column">
-              <wp:posOffset>-376101</wp:posOffset>
-            </wp:positionH>
-            <wp:positionV relativeFrom="paragraph">
-              <wp:posOffset>76862</wp:posOffset>
-            </wp:positionV>
-            <wp:extent cx="5952540" cy="6923314"/>
-            <wp:effectExtent l="19050" t="0" r="0" b="0"/>
-            <wp:wrapNone/>
-            <wp:docPr id="7" name="Imagen 5" descr="C:\Users\MJMC\Downloads\Presupuesto\Presupuesto-1.png"/>
-            <wp:cNvGraphicFramePr>
-              <a:graphicFrameLocks xmlns:a="http://schemas.openxmlformats.org/drawingml/2006/main" noChangeAspect="1"/>
-            </wp:cNvGraphicFramePr>
-            <a:graphic xmlns:a="http://schemas.openxmlformats.org/drawingml/2006/main">
-              <a:graphicData uri="http://schemas.openxmlformats.org/drawingml/2006/picture">
-                <pic:pic xmlns:pic="http://schemas.openxmlformats.org/drawingml/2006/picture">
-                  <pic:nvPicPr>
-                    <pic:cNvPr id="0" name="Picture 5" descr="C:\Users\MJMC\Downloads\Presupuesto\Presupuesto-1.png"/>
-                    <pic:cNvPicPr>
-                      <a:picLocks noChangeAspect="1" noChangeArrowheads="1"/>
-                    </pic:cNvPicPr>
-                  </pic:nvPicPr>
-                  <pic:blipFill>
-                    <a:blip r:embed="rId9"/>
-                    <a:srcRect/>
-                    <a:stretch>
-                      <a:fillRect/>
-                    </a:stretch>
-                  </pic:blipFill>
-                  <pic:spPr bwMode="auto">
-                    <a:xfrm>
-                      <a:off x="0" y="0"/>
-                      <a:ext cx="5952541" cy="6923315"/>
-                    </a:xfrm>
-                    <a:prstGeom prst="rect">
-                      <a:avLst/>
-                    </a:prstGeom>
-                    <a:noFill/>
-                    <a:ln w="9525">
-                      <a:noFill/>
-                      <a:miter lim="800000"/>
-                      <a:headEnd/>
-                      <a:tailEnd/>
-                    </a:ln>
-                  </pic:spPr>
-                </pic:pic>
-              </a:graphicData>
-            </a:graphic>
-          </wp:anchor>
-        </w:drawing>
-      </w:r>
-    </w:p>
-    <w:p>
-      <w:pPr>
-        <w:spacing w:line="360" w:lineRule="auto"/>
-        <w:jc w:val="both"/>
-        <w:rPr>
-          <w:rFonts w:ascii="Arial" w:hAnsi="Arial" w:cs="Arial"/>
-          <w:sz w:val="24"/>
-          <w:szCs w:val="24"/>
-        </w:rPr>
-      </w:pPr>
-    </w:p>
-    <w:p>
-      <w:pPr>
-        <w:spacing w:line="360" w:lineRule="auto"/>
-        <w:jc w:val="both"/>
-        <w:rPr>
-          <w:rFonts w:ascii="Arial" w:hAnsi="Arial" w:cs="Arial"/>
-          <w:sz w:val="24"/>
-          <w:szCs w:val="24"/>
-        </w:rPr>
-      </w:pPr>
-    </w:p>
-    <w:p>
-      <w:pPr>
-        <w:spacing w:line="360" w:lineRule="auto"/>
-        <w:jc w:val="both"/>
-        <w:rPr>
-          <w:rFonts w:ascii="Arial" w:hAnsi="Arial" w:cs="Arial"/>
-          <w:sz w:val="24"/>
-          <w:szCs w:val="24"/>
-        </w:rPr>
-      </w:pPr>
-    </w:p>
-    <w:p>
-      <w:pPr>
-        <w:spacing w:line="360" w:lineRule="auto"/>
-        <w:jc w:val="both"/>
-        <w:rPr>
-          <w:rFonts w:ascii="Arial" w:hAnsi="Arial" w:cs="Arial"/>
-          <w:sz w:val="24"/>
-          <w:szCs w:val="24"/>
-        </w:rPr>
-      </w:pPr>
-    </w:p>
-    <w:p>
-      <w:pPr>
-        <w:spacing w:line="360" w:lineRule="auto"/>
-        <w:jc w:val="both"/>
-        <w:rPr>
-          <w:rFonts w:ascii="Arial" w:hAnsi="Arial" w:cs="Arial"/>
-          <w:sz w:val="24"/>
-          <w:szCs w:val="24"/>
-        </w:rPr>
-      </w:pPr>
-    </w:p>
-    <w:p>
-      <w:pPr>
-        <w:spacing w:line="360" w:lineRule="auto"/>
-        <w:jc w:val="both"/>
-        <w:rPr>
-          <w:rFonts w:ascii="Arial" w:hAnsi="Arial" w:cs="Arial"/>
-          <w:sz w:val="24"/>
-          <w:szCs w:val="24"/>
-        </w:rPr>
-      </w:pPr>
-    </w:p>
-    <w:p>
-      <w:pPr>
-        <w:spacing w:line="360" w:lineRule="auto"/>
-        <w:jc w:val="both"/>
-        <w:rPr>
-          <w:rFonts w:ascii="Arial" w:hAnsi="Arial" w:cs="Arial"/>
-          <w:sz w:val="24"/>
-          <w:szCs w:val="24"/>
-        </w:rPr>
-      </w:pPr>
-    </w:p>
-    <w:p>
-      <w:pPr>
-        <w:spacing w:line="360" w:lineRule="auto"/>
-        <w:jc w:val="both"/>
-        <w:rPr>
-          <w:rFonts w:ascii="Arial" w:hAnsi="Arial" w:cs="Arial"/>
-          <w:sz w:val="24"/>
-          <w:szCs w:val="24"/>
-        </w:rPr>
-      </w:pPr>
-    </w:p>
-    <w:p>
-      <w:pPr>
-        <w:spacing w:line="360" w:lineRule="auto"/>
-        <w:jc w:val="both"/>
-        <w:rPr>
-          <w:rFonts w:ascii="Arial" w:hAnsi="Arial" w:cs="Arial"/>
-          <w:sz w:val="24"/>
-          <w:szCs w:val="24"/>
-        </w:rPr>
-      </w:pPr>
-    </w:p>
-    <w:p>
-      <w:pPr>
-        <w:spacing w:line="360" w:lineRule="auto"/>
-        <w:jc w:val="both"/>
-        <w:rPr>
-          <w:rFonts w:ascii="Arial" w:hAnsi="Arial" w:cs="Arial"/>
-          <w:sz w:val="24"/>
-          <w:szCs w:val="24"/>
-        </w:rPr>
-      </w:pPr>
-    </w:p>
-    <w:p>
-      <w:pPr>
-        <w:spacing w:line="360" w:lineRule="auto"/>
-        <w:jc w:val="both"/>
-        <w:rPr>
-          <w:rFonts w:ascii="Arial" w:hAnsi="Arial" w:cs="Arial"/>
-          <w:sz w:val="24"/>
-          <w:szCs w:val="24"/>
-        </w:rPr>
-      </w:pPr>
-    </w:p>
-    <w:p>
-      <w:pPr>
-        <w:spacing w:line="360" w:lineRule="auto"/>
-        <w:jc w:val="both"/>
-        <w:rPr>
-          <w:rFonts w:ascii="Arial" w:hAnsi="Arial" w:cs="Arial"/>
-          <w:sz w:val="24"/>
-          <w:szCs w:val="24"/>
-        </w:rPr>
-      </w:pPr>
-    </w:p>
-    <w:p>
-      <w:pPr>
-        <w:spacing w:line="360" w:lineRule="auto"/>
-        <w:jc w:val="both"/>
-        <w:rPr>
-          <w:rFonts w:ascii="Arial" w:hAnsi="Arial" w:cs="Arial"/>
-          <w:sz w:val="24"/>
-          <w:szCs w:val="24"/>
-        </w:rPr>
-      </w:pPr>
-    </w:p>
-    <w:p>
-      <w:pPr>
-        <w:spacing w:line="360" w:lineRule="auto"/>
-        <w:jc w:val="both"/>
-        <w:rPr>
-          <w:rFonts w:ascii="Arial" w:hAnsi="Arial" w:cs="Arial"/>
-          <w:sz w:val="24"/>
-          <w:szCs w:val="24"/>
-        </w:rPr>
-      </w:pPr>
-    </w:p>
-    <w:p>
-      <w:pPr>
-        <w:spacing w:line="360" w:lineRule="auto"/>
-        <w:jc w:val="both"/>
-        <w:rPr>
-          <w:rFonts w:ascii="Arial" w:hAnsi="Arial" w:cs="Arial"/>
-          <w:sz w:val="24"/>
-          <w:szCs w:val="24"/>
-        </w:rPr>
-      </w:pPr>
-    </w:p>
-    <w:p>
-      <w:pPr>
-        <w:spacing w:line="360" w:lineRule="auto"/>
-        <w:jc w:val="both"/>
-        <w:rPr>
-          <w:rFonts w:ascii="Arial" w:hAnsi="Arial" w:cs="Arial"/>
-          <w:sz w:val="24"/>
-          <w:szCs w:val="24"/>
-        </w:rPr>
-      </w:pPr>
-    </w:p>
-    <w:p>
-      <w:pPr>
-        <w:spacing w:line="360" w:lineRule="auto"/>
-        <w:jc w:val="both"/>
-        <w:rPr>
-          <w:rFonts w:ascii="Arial" w:hAnsi="Arial" w:cs="Arial"/>
-          <w:sz w:val="24"/>
-          <w:szCs w:val="24"/>
-        </w:rPr>
-      </w:pPr>
-    </w:p>
-    <w:p>
-      <w:pPr>
-        <w:spacing w:line="360" w:lineRule="auto"/>
-        <w:jc w:val="right"/>
-        <w:rPr>
-          <w:rFonts w:ascii="Arial" w:hAnsi="Arial" w:cs="Arial"/>
-          <w:sz w:val="24"/>
-          <w:szCs w:val="24"/>
-        </w:rPr>
-      </w:pPr>
-      <w:r>
-        <w:rPr>
-          <w:rFonts w:ascii="Arial" w:hAnsi="Arial" w:cs="Arial"/>
-          <w:sz w:val="24"/>
-          <w:szCs w:val="24"/>
-        </w:rPr>
-        <w:t>Figura n°12.</w:t>
-      </w:r>
-    </w:p>
-    <w:p>
-      <w:pPr>
-        <w:pStyle w:val="Prrafodelista"/>
-        <w:numPr>
-          <w:ilvl w:val="0"/>
-          <w:numId w:val="5"/>
-        </w:numPr>
-        <w:spacing w:line="360" w:lineRule="auto"/>
-        <w:jc w:val="both"/>
-        <w:rPr>
-          <w:rFonts w:ascii="Arial" w:hAnsi="Arial" w:cs="Arial"/>
-          <w:b/>
-          <w:sz w:val="24"/>
-          <w:szCs w:val="24"/>
-        </w:rPr>
-      </w:pPr>
-      <w:r>
-        <w:rPr>
-          <w:rFonts w:ascii="Arial" w:hAnsi="Arial" w:cs="Arial"/>
-          <w:b/>
-          <w:sz w:val="24"/>
-          <w:szCs w:val="24"/>
-        </w:rPr>
-        <w:t>Cronograma de Actividades.</w:t>
-      </w:r>
-    </w:p>
-    <w:p>
-      <w:pPr>
-        <w:spacing w:line="360" w:lineRule="auto"/>
-        <w:jc w:val="both"/>
-        <w:rPr>
-          <w:rFonts w:ascii="Arial" w:hAnsi="Arial" w:cs="Arial"/>
-          <w:sz w:val="24"/>
-          <w:szCs w:val="24"/>
-        </w:rPr>
-      </w:pPr>
-    </w:p>
-    <w:p>
-      <w:pPr>
-        <w:spacing w:line="360" w:lineRule="auto"/>
-        <w:jc w:val="both"/>
-        <w:rPr>
-          <w:rFonts w:ascii="Arial" w:hAnsi="Arial" w:cs="Arial"/>
-          <w:sz w:val="24"/>
-          <w:szCs w:val="24"/>
-        </w:rPr>
-      </w:pPr>
-    </w:p>
-    <w:p>
-      <w:pPr>
-        <w:spacing w:line="360" w:lineRule="auto"/>
-        <w:jc w:val="both"/>
-        <w:rPr>
-          <w:rFonts w:ascii="Arial" w:hAnsi="Arial" w:cs="Arial"/>
-          <w:sz w:val="24"/>
-          <w:szCs w:val="24"/>
-        </w:rPr>
-      </w:pPr>
-      <w:r>
-        <w:rPr>
-          <w:rFonts w:ascii="Arial" w:hAnsi="Arial" w:cs="Arial"/>
-          <w:noProof/>
-          <w:sz w:val="24"/>
-          <w:szCs w:val="24"/>
-        </w:rPr>
-        <w:drawing>
-          <wp:anchor distT="0" distB="0" distL="114300" distR="114300" simplePos="0" relativeHeight="251662336" behindDoc="1" locked="0" layoutInCell="1" allowOverlap="1">
-            <wp:simplePos x="0" y="0"/>
-            <wp:positionH relativeFrom="column">
-              <wp:posOffset>-1334444</wp:posOffset>
-            </wp:positionH>
-            <wp:positionV relativeFrom="paragraph">
-              <wp:posOffset>33874</wp:posOffset>
-            </wp:positionV>
-            <wp:extent cx="7837714" cy="6058706"/>
-            <wp:effectExtent l="0" t="895350" r="0" b="875494"/>
-            <wp:wrapNone/>
-            <wp:docPr id="8" name="Imagen 6" descr="C:\Users\MJMC\Downloads\Cronograma\Cronograma-1.png"/>
-            <wp:cNvGraphicFramePr>
-              <a:graphicFrameLocks xmlns:a="http://schemas.openxmlformats.org/drawingml/2006/main" noChangeAspect="1"/>
-            </wp:cNvGraphicFramePr>
-            <a:graphic xmlns:a="http://schemas.openxmlformats.org/drawingml/2006/main">
-              <a:graphicData uri="http://schemas.openxmlformats.org/drawingml/2006/picture">
-                <pic:pic xmlns:pic="http://schemas.openxmlformats.org/drawingml/2006/picture">
-                  <pic:nvPicPr>
-                    <pic:cNvPr id="0" name="Picture 6" descr="C:\Users\MJMC\Downloads\Cronograma\Cronograma-1.png"/>
-                    <pic:cNvPicPr>
-                      <a:picLocks noChangeAspect="1" noChangeArrowheads="1"/>
-                    </pic:cNvPicPr>
-                  </pic:nvPicPr>
-                  <pic:blipFill>
-                    <a:blip r:embed="rId10"/>
-                    <a:srcRect/>
-                    <a:stretch>
-                      <a:fillRect/>
-                    </a:stretch>
-                  </pic:blipFill>
-                  <pic:spPr bwMode="auto">
-                    <a:xfrm rot="16200000">
-                      <a:off x="0" y="0"/>
-                      <a:ext cx="7837715" cy="6058707"/>
-                    </a:xfrm>
-                    <a:prstGeom prst="rect">
-                      <a:avLst/>
-                    </a:prstGeom>
-                    <a:noFill/>
-                    <a:ln w="9525">
-                      <a:noFill/>
-                      <a:miter lim="800000"/>
-                      <a:headEnd/>
-                      <a:tailEnd/>
-                    </a:ln>
-                  </pic:spPr>
-                </pic:pic>
-              </a:graphicData>
-            </a:graphic>
-          </wp:anchor>
-        </w:drawing>
-      </w:r>
-    </w:p>
-    <w:p>
-      <w:pPr>
-        <w:spacing w:line="360" w:lineRule="auto"/>
-        <w:jc w:val="both"/>
-        <w:rPr>
-          <w:rFonts w:ascii="Arial" w:hAnsi="Arial" w:cs="Arial"/>
-          <w:sz w:val="24"/>
-          <w:szCs w:val="24"/>
-        </w:rPr>
-      </w:pPr>
-    </w:p>
-    <w:p>
-      <w:pPr>
-        <w:spacing w:line="360" w:lineRule="auto"/>
-        <w:jc w:val="both"/>
-        <w:rPr>
-          <w:rFonts w:ascii="Arial" w:hAnsi="Arial" w:cs="Arial"/>
-          <w:sz w:val="24"/>
-          <w:szCs w:val="24"/>
-        </w:rPr>
-      </w:pPr>
-    </w:p>
-    <w:p>
-      <w:pPr>
-        <w:spacing w:line="360" w:lineRule="auto"/>
-        <w:jc w:val="both"/>
-        <w:rPr>
-          <w:rFonts w:ascii="Arial" w:hAnsi="Arial" w:cs="Arial"/>
-          <w:sz w:val="24"/>
-          <w:szCs w:val="24"/>
-        </w:rPr>
-      </w:pPr>
-    </w:p>
-    <w:p>
-      <w:pPr>
-        <w:spacing w:line="360" w:lineRule="auto"/>
-        <w:jc w:val="both"/>
-        <w:rPr>
-          <w:rFonts w:ascii="Arial" w:hAnsi="Arial" w:cs="Arial"/>
-          <w:sz w:val="24"/>
-          <w:szCs w:val="24"/>
-        </w:rPr>
-      </w:pPr>
-    </w:p>
-    <w:p>
-      <w:pPr>
-        <w:spacing w:line="360" w:lineRule="auto"/>
-        <w:jc w:val="both"/>
-        <w:rPr>
-          <w:rFonts w:ascii="Arial" w:hAnsi="Arial" w:cs="Arial"/>
-          <w:sz w:val="24"/>
-          <w:szCs w:val="24"/>
-        </w:rPr>
-      </w:pPr>
-    </w:p>
-    <w:p>
-      <w:pPr>
-        <w:spacing w:line="360" w:lineRule="auto"/>
-        <w:jc w:val="both"/>
-        <w:rPr>
-          <w:rFonts w:ascii="Arial" w:hAnsi="Arial" w:cs="Arial"/>
-          <w:sz w:val="24"/>
-          <w:szCs w:val="24"/>
-        </w:rPr>
-      </w:pPr>
-    </w:p>
-    <w:p>
-      <w:pPr>
-        <w:spacing w:line="360" w:lineRule="auto"/>
-        <w:jc w:val="both"/>
-        <w:rPr>
-          <w:rFonts w:ascii="Arial" w:hAnsi="Arial" w:cs="Arial"/>
-          <w:sz w:val="24"/>
-          <w:szCs w:val="24"/>
-        </w:rPr>
-      </w:pPr>
-    </w:p>
-    <w:p>
-      <w:pPr>
-        <w:spacing w:line="360" w:lineRule="auto"/>
-        <w:jc w:val="both"/>
-        <w:rPr>
-          <w:rFonts w:ascii="Arial" w:hAnsi="Arial" w:cs="Arial"/>
-          <w:sz w:val="24"/>
-          <w:szCs w:val="24"/>
-        </w:rPr>
-      </w:pPr>
-    </w:p>
-    <w:p>
-      <w:pPr>
-        <w:spacing w:line="360" w:lineRule="auto"/>
-        <w:jc w:val="both"/>
-        <w:rPr>
-          <w:rFonts w:ascii="Arial" w:hAnsi="Arial" w:cs="Arial"/>
-          <w:sz w:val="24"/>
-          <w:szCs w:val="24"/>
-        </w:rPr>
-      </w:pPr>
-    </w:p>
-    <w:p>
-      <w:pPr>
-        <w:spacing w:line="360" w:lineRule="auto"/>
-        <w:jc w:val="both"/>
-        <w:rPr>
-          <w:rFonts w:ascii="Arial" w:hAnsi="Arial" w:cs="Arial"/>
-          <w:sz w:val="24"/>
-          <w:szCs w:val="24"/>
-        </w:rPr>
-      </w:pPr>
-    </w:p>
-    <w:p>
-      <w:pPr>
-        <w:spacing w:line="360" w:lineRule="auto"/>
-        <w:jc w:val="both"/>
-        <w:rPr>
-          <w:rFonts w:ascii="Arial" w:hAnsi="Arial" w:cs="Arial"/>
-          <w:sz w:val="24"/>
-          <w:szCs w:val="24"/>
-        </w:rPr>
-      </w:pPr>
-    </w:p>
-    <w:p>
-      <w:pPr>
-        <w:spacing w:line="360" w:lineRule="auto"/>
-        <w:jc w:val="both"/>
-        <w:rPr>
-          <w:rFonts w:ascii="Arial" w:hAnsi="Arial" w:cs="Arial"/>
-          <w:sz w:val="24"/>
-          <w:szCs w:val="24"/>
-        </w:rPr>
-      </w:pPr>
-    </w:p>
-    <w:p>
-      <w:pPr>
-        <w:spacing w:line="360" w:lineRule="auto"/>
-        <w:jc w:val="both"/>
-        <w:rPr>
-          <w:rFonts w:ascii="Arial" w:hAnsi="Arial" w:cs="Arial"/>
-          <w:sz w:val="24"/>
-          <w:szCs w:val="24"/>
-        </w:rPr>
-      </w:pPr>
-    </w:p>
-    <w:p>
-      <w:pPr>
-        <w:spacing w:line="360" w:lineRule="auto"/>
-        <w:jc w:val="both"/>
-        <w:rPr>
-          <w:rFonts w:ascii="Arial" w:hAnsi="Arial" w:cs="Arial"/>
-          <w:sz w:val="24"/>
-          <w:szCs w:val="24"/>
-        </w:rPr>
-      </w:pPr>
-    </w:p>
-    <w:p>
-      <w:pPr>
-        <w:spacing w:line="360" w:lineRule="auto"/>
-        <w:jc w:val="both"/>
-        <w:rPr>
-          <w:rFonts w:ascii="Arial" w:hAnsi="Arial" w:cs="Arial"/>
-          <w:sz w:val="24"/>
-          <w:szCs w:val="24"/>
-        </w:rPr>
-      </w:pPr>
-    </w:p>
-    <w:p>
-      <w:pPr>
-        <w:spacing w:line="360" w:lineRule="auto"/>
-        <w:jc w:val="both"/>
-        <w:rPr>
-          <w:rFonts w:ascii="Arial" w:hAnsi="Arial" w:cs="Arial"/>
-          <w:sz w:val="24"/>
-          <w:szCs w:val="24"/>
-        </w:rPr>
-      </w:pPr>
-    </w:p>
-    <w:p>
-      <w:pPr>
-        <w:spacing w:line="360" w:lineRule="auto"/>
-        <w:jc w:val="both"/>
-        <w:rPr>
-          <w:rFonts w:ascii="Arial" w:hAnsi="Arial" w:cs="Arial"/>
-          <w:b/>
-          <w:sz w:val="24"/>
-          <w:szCs w:val="24"/>
-        </w:rPr>
-      </w:pPr>
-    </w:p>
-    <w:p>
-      <w:pPr>
-        <w:spacing w:line="360" w:lineRule="auto"/>
-        <w:rPr>
-          <w:rFonts w:ascii="Arial" w:hAnsi="Arial" w:cs="Arial"/>
-          <w:sz w:val="24"/>
-          <w:szCs w:val="24"/>
-        </w:rPr>
-      </w:pPr>
-      <w:r>
-        <w:rPr>
-          <w:rFonts w:ascii="Arial" w:hAnsi="Arial" w:cs="Arial"/>
-          <w:noProof/>
-          <w:sz w:val="24"/>
-          <w:szCs w:val="24"/>
-        </w:rPr>
-        <w:drawing>
-          <wp:anchor distT="0" distB="0" distL="114300" distR="114300" simplePos="0" relativeHeight="251664384" behindDoc="1" locked="0" layoutInCell="1" allowOverlap="1">
-            <wp:simplePos x="0" y="0"/>
-            <wp:positionH relativeFrom="column">
-              <wp:posOffset>-1134415</wp:posOffset>
-            </wp:positionH>
-            <wp:positionV relativeFrom="paragraph">
-              <wp:posOffset>229162</wp:posOffset>
-            </wp:positionV>
-            <wp:extent cx="7778338" cy="5836776"/>
-            <wp:effectExtent l="0" t="971550" r="0" b="945024"/>
-            <wp:wrapNone/>
-            <wp:docPr id="9" name="Imagen 7" descr="C:\Users\MJMC\Downloads\Cronograma\Cronograma-2.png"/>
-            <wp:cNvGraphicFramePr>
-              <a:graphicFrameLocks xmlns:a="http://schemas.openxmlformats.org/drawingml/2006/main" noChangeAspect="1"/>
-            </wp:cNvGraphicFramePr>
-            <a:graphic xmlns:a="http://schemas.openxmlformats.org/drawingml/2006/main">
-              <a:graphicData uri="http://schemas.openxmlformats.org/drawingml/2006/picture">
-                <pic:pic xmlns:pic="http://schemas.openxmlformats.org/drawingml/2006/picture">
-                  <pic:nvPicPr>
-                    <pic:cNvPr id="0" name="Picture 7" descr="C:\Users\MJMC\Downloads\Cronograma\Cronograma-2.png"/>
-                    <pic:cNvPicPr>
-                      <a:picLocks noChangeAspect="1" noChangeArrowheads="1"/>
-                    </pic:cNvPicPr>
-                  </pic:nvPicPr>
-                  <pic:blipFill>
-                    <a:blip r:embed="rId11"/>
-                    <a:srcRect/>
-                    <a:stretch>
-                      <a:fillRect/>
-                    </a:stretch>
-                  </pic:blipFill>
-                  <pic:spPr bwMode="auto">
-                    <a:xfrm rot="16200000">
-                      <a:off x="0" y="0"/>
-                      <a:ext cx="7777480" cy="5836132"/>
-                    </a:xfrm>
-                    <a:prstGeom prst="rect">
-                      <a:avLst/>
-                    </a:prstGeom>
-                    <a:noFill/>
-                    <a:ln w="9525">
-                      <a:noFill/>
-                      <a:miter lim="800000"/>
-                      <a:headEnd/>
-                      <a:tailEnd/>
-                    </a:ln>
-                  </pic:spPr>
-                </pic:pic>
-              </a:graphicData>
-            </a:graphic>
-          </wp:anchor>
-        </w:drawing>
-      </w:r>
-    </w:p>
-    <w:p>
-      <w:pPr>
-        <w:spacing w:line="360" w:lineRule="auto"/>
-        <w:rPr>
-          <w:rFonts w:ascii="Arial" w:hAnsi="Arial" w:cs="Arial"/>
-          <w:sz w:val="24"/>
-          <w:szCs w:val="24"/>
-        </w:rPr>
-      </w:pPr>
-    </w:p>
-    <w:p>
-      <w:pPr>
-        <w:spacing w:line="360" w:lineRule="auto"/>
-        <w:rPr>
-          <w:rFonts w:ascii="Arial" w:hAnsi="Arial" w:cs="Arial"/>
-          <w:sz w:val="24"/>
-          <w:szCs w:val="24"/>
-        </w:rPr>
-      </w:pPr>
-    </w:p>
-    <w:p>
-      <w:pPr>
-        <w:spacing w:line="360" w:lineRule="auto"/>
-        <w:rPr>
-          <w:rFonts w:ascii="Arial" w:hAnsi="Arial" w:cs="Arial"/>
-          <w:sz w:val="24"/>
-          <w:szCs w:val="24"/>
-        </w:rPr>
-      </w:pPr>
-    </w:p>
-    <w:p>
-      <w:pPr>
-        <w:spacing w:line="360" w:lineRule="auto"/>
-        <w:rPr>
-          <w:rFonts w:ascii="Arial" w:hAnsi="Arial" w:cs="Arial"/>
-          <w:sz w:val="24"/>
-          <w:szCs w:val="24"/>
-        </w:rPr>
-      </w:pPr>
-    </w:p>
-    <w:p>
-      <w:pPr>
-        <w:spacing w:line="360" w:lineRule="auto"/>
-        <w:rPr>
-          <w:rFonts w:ascii="Arial" w:hAnsi="Arial" w:cs="Arial"/>
-          <w:sz w:val="24"/>
-          <w:szCs w:val="24"/>
-        </w:rPr>
-      </w:pPr>
-    </w:p>
-    <w:p>
-      <w:pPr>
-        <w:spacing w:line="360" w:lineRule="auto"/>
-        <w:rPr>
-          <w:rFonts w:ascii="Arial" w:hAnsi="Arial" w:cs="Arial"/>
-          <w:sz w:val="24"/>
-          <w:szCs w:val="24"/>
-        </w:rPr>
-      </w:pPr>
-    </w:p>
-    <w:p>
-      <w:pPr>
-        <w:spacing w:line="360" w:lineRule="auto"/>
-        <w:rPr>
-          <w:rFonts w:ascii="Arial" w:hAnsi="Arial" w:cs="Arial"/>
-          <w:sz w:val="24"/>
-          <w:szCs w:val="24"/>
-        </w:rPr>
-      </w:pPr>
-    </w:p>
-    <w:p>
-      <w:pPr>
-        <w:spacing w:line="360" w:lineRule="auto"/>
-        <w:rPr>
-          <w:rFonts w:ascii="Arial" w:hAnsi="Arial" w:cs="Arial"/>
-          <w:sz w:val="24"/>
-          <w:szCs w:val="24"/>
-        </w:rPr>
-      </w:pPr>
-    </w:p>
-    <w:p>
-      <w:pPr>
-        <w:spacing w:line="360" w:lineRule="auto"/>
-        <w:rPr>
-          <w:rFonts w:ascii="Arial" w:hAnsi="Arial" w:cs="Arial"/>
-          <w:sz w:val="24"/>
-          <w:szCs w:val="24"/>
-        </w:rPr>
-      </w:pPr>
-    </w:p>
-    <w:p>
-      <w:pPr>
-        <w:spacing w:line="360" w:lineRule="auto"/>
-        <w:rPr>
-          <w:rFonts w:ascii="Arial" w:hAnsi="Arial" w:cs="Arial"/>
-          <w:sz w:val="24"/>
-          <w:szCs w:val="24"/>
-        </w:rPr>
-      </w:pPr>
-    </w:p>
-    <w:p>
-      <w:pPr>
-        <w:spacing w:line="360" w:lineRule="auto"/>
-        <w:rPr>
-          <w:rFonts w:ascii="Arial" w:hAnsi="Arial" w:cs="Arial"/>
-          <w:sz w:val="24"/>
-          <w:szCs w:val="24"/>
-        </w:rPr>
-      </w:pPr>
-    </w:p>
-    <w:p>
-      <w:pPr>
-        <w:spacing w:line="360" w:lineRule="auto"/>
-        <w:rPr>
-          <w:rFonts w:ascii="Arial" w:hAnsi="Arial" w:cs="Arial"/>
-          <w:sz w:val="24"/>
-          <w:szCs w:val="24"/>
-        </w:rPr>
-      </w:pPr>
-    </w:p>
-    <w:p>
-      <w:pPr>
-        <w:spacing w:line="360" w:lineRule="auto"/>
-        <w:rPr>
-          <w:rFonts w:ascii="Arial" w:hAnsi="Arial" w:cs="Arial"/>
-          <w:sz w:val="24"/>
-          <w:szCs w:val="24"/>
-        </w:rPr>
-      </w:pPr>
-    </w:p>
-    <w:p>
-      <w:pPr>
-        <w:spacing w:line="360" w:lineRule="auto"/>
-        <w:rPr>
-          <w:rFonts w:ascii="Arial" w:hAnsi="Arial" w:cs="Arial"/>
-          <w:sz w:val="24"/>
-          <w:szCs w:val="24"/>
-        </w:rPr>
-      </w:pPr>
-    </w:p>
-    <w:p>
-      <w:pPr>
-        <w:spacing w:line="360" w:lineRule="auto"/>
-        <w:rPr>
-          <w:rFonts w:ascii="Arial" w:hAnsi="Arial" w:cs="Arial"/>
-          <w:sz w:val="24"/>
-          <w:szCs w:val="24"/>
-        </w:rPr>
-      </w:pPr>
-    </w:p>
-    <w:p>
-      <w:pPr>
-        <w:spacing w:line="360" w:lineRule="auto"/>
-        <w:rPr>
-          <w:rFonts w:ascii="Arial" w:hAnsi="Arial" w:cs="Arial"/>
-          <w:sz w:val="24"/>
-          <w:szCs w:val="24"/>
-        </w:rPr>
-      </w:pPr>
-    </w:p>
-    <w:p>
-      <w:pPr>
-        <w:spacing w:line="360" w:lineRule="auto"/>
-        <w:rPr>
-          <w:rFonts w:ascii="Arial" w:hAnsi="Arial" w:cs="Arial"/>
-          <w:sz w:val="24"/>
-          <w:szCs w:val="24"/>
-        </w:rPr>
-      </w:pPr>
-    </w:p>
-    <w:p>
-      <w:pPr>
-        <w:spacing w:line="360" w:lineRule="auto"/>
-        <w:jc w:val="right"/>
-        <w:rPr>
-          <w:rFonts w:ascii="Arial" w:hAnsi="Arial" w:cs="Arial"/>
-          <w:sz w:val="24"/>
-          <w:szCs w:val="24"/>
-        </w:rPr>
-      </w:pPr>
-      <w:r>
-        <w:rPr>
-          <w:rFonts w:ascii="Arial" w:hAnsi="Arial" w:cs="Arial"/>
-          <w:sz w:val="24"/>
-          <w:szCs w:val="24"/>
-        </w:rPr>
-        <w:t>Figura n°13.</w:t>
       </w:r>
     </w:p>
     <w:p>
@@ -5325,13 +3535,122 @@
           <w:szCs w:val="28"/>
         </w:rPr>
       </w:pPr>
-      <w:r>
+    </w:p>
+    <w:p>
+      <w:pPr>
+        <w:spacing w:line="360" w:lineRule="auto"/>
+        <w:jc w:val="center"/>
         <w:rPr>
           <w:rFonts w:ascii="Arial" w:hAnsi="Arial" w:cs="Arial"/>
           <w:b/>
           <w:sz w:val="28"/>
           <w:szCs w:val="28"/>
         </w:rPr>
+      </w:pPr>
+    </w:p>
+    <w:p>
+      <w:pPr>
+        <w:spacing w:line="360" w:lineRule="auto"/>
+        <w:jc w:val="center"/>
+        <w:rPr>
+          <w:rFonts w:ascii="Arial" w:hAnsi="Arial" w:cs="Arial"/>
+          <w:b/>
+          <w:sz w:val="28"/>
+          <w:szCs w:val="28"/>
+        </w:rPr>
+      </w:pPr>
+    </w:p>
+    <w:p>
+      <w:pPr>
+        <w:spacing w:line="360" w:lineRule="auto"/>
+        <w:jc w:val="center"/>
+        <w:rPr>
+          <w:rFonts w:ascii="Arial" w:hAnsi="Arial" w:cs="Arial"/>
+          <w:b/>
+          <w:sz w:val="28"/>
+          <w:szCs w:val="28"/>
+        </w:rPr>
+      </w:pPr>
+    </w:p>
+    <w:p>
+      <w:pPr>
+        <w:spacing w:line="360" w:lineRule="auto"/>
+        <w:jc w:val="center"/>
+        <w:rPr>
+          <w:rFonts w:ascii="Arial" w:hAnsi="Arial" w:cs="Arial"/>
+          <w:b/>
+          <w:sz w:val="28"/>
+          <w:szCs w:val="28"/>
+        </w:rPr>
+      </w:pPr>
+    </w:p>
+    <w:p>
+      <w:pPr>
+        <w:spacing w:line="360" w:lineRule="auto"/>
+        <w:jc w:val="center"/>
+        <w:rPr>
+          <w:rFonts w:ascii="Arial" w:hAnsi="Arial" w:cs="Arial"/>
+          <w:b/>
+          <w:sz w:val="28"/>
+          <w:szCs w:val="28"/>
+        </w:rPr>
+      </w:pPr>
+    </w:p>
+    <w:p>
+      <w:pPr>
+        <w:spacing w:line="360" w:lineRule="auto"/>
+        <w:jc w:val="center"/>
+        <w:rPr>
+          <w:rFonts w:ascii="Arial" w:hAnsi="Arial" w:cs="Arial"/>
+          <w:b/>
+          <w:sz w:val="28"/>
+          <w:szCs w:val="28"/>
+        </w:rPr>
+      </w:pPr>
+    </w:p>
+    <w:p>
+      <w:pPr>
+        <w:spacing w:line="360" w:lineRule="auto"/>
+        <w:jc w:val="center"/>
+        <w:rPr>
+          <w:rFonts w:ascii="Arial" w:hAnsi="Arial" w:cs="Arial"/>
+          <w:b/>
+          <w:sz w:val="28"/>
+          <w:szCs w:val="28"/>
+        </w:rPr>
+      </w:pPr>
+    </w:p>
+    <w:p>
+      <w:pPr>
+        <w:spacing w:line="360" w:lineRule="auto"/>
+        <w:jc w:val="center"/>
+        <w:rPr>
+          <w:rFonts w:ascii="Arial" w:hAnsi="Arial" w:cs="Arial"/>
+          <w:b/>
+          <w:sz w:val="28"/>
+          <w:szCs w:val="28"/>
+        </w:rPr>
+      </w:pPr>
+    </w:p>
+    <w:p>
+      <w:pPr>
+        <w:spacing w:line="360" w:lineRule="auto"/>
+        <w:jc w:val="center"/>
+        <w:rPr>
+          <w:rFonts w:ascii="Arial" w:hAnsi="Arial" w:cs="Arial"/>
+          <w:b/>
+          <w:sz w:val="28"/>
+          <w:szCs w:val="28"/>
+        </w:rPr>
+      </w:pPr>
+      <w:r>
+        <w:rPr>
+          <w:rFonts w:ascii="Arial" w:hAnsi="Arial" w:cs="Arial"/>
+          <w:b/>
+          <w:sz w:val="28"/>
+          <w:szCs w:val="28"/>
+        </w:rPr>
+        <w:lastRenderedPageBreak/>
         <w:t>Bibliografía</w:t>
       </w:r>
     </w:p>
@@ -5701,6 +4020,270 @@
           <w:szCs w:val="24"/>
         </w:rPr>
       </w:pPr>
+    </w:p>
+    <w:p>
+      <w:pPr>
+        <w:spacing w:line="360" w:lineRule="auto"/>
+        <w:jc w:val="both"/>
+        <w:rPr>
+          <w:rFonts w:ascii="Arial" w:hAnsi="Arial" w:cs="Arial"/>
+          <w:sz w:val="24"/>
+          <w:szCs w:val="24"/>
+        </w:rPr>
+      </w:pPr>
+    </w:p>
+    <w:p>
+      <w:pPr>
+        <w:spacing w:line="360" w:lineRule="auto"/>
+        <w:jc w:val="both"/>
+        <w:rPr>
+          <w:rFonts w:ascii="Arial" w:hAnsi="Arial" w:cs="Arial"/>
+          <w:sz w:val="24"/>
+          <w:szCs w:val="24"/>
+        </w:rPr>
+      </w:pPr>
+    </w:p>
+    <w:p>
+      <w:pPr>
+        <w:spacing w:line="360" w:lineRule="auto"/>
+        <w:jc w:val="both"/>
+        <w:rPr>
+          <w:rFonts w:ascii="Arial" w:hAnsi="Arial" w:cs="Arial"/>
+          <w:sz w:val="24"/>
+          <w:szCs w:val="24"/>
+        </w:rPr>
+      </w:pPr>
+    </w:p>
+    <w:p>
+      <w:pPr>
+        <w:spacing w:line="360" w:lineRule="auto"/>
+        <w:jc w:val="both"/>
+        <w:rPr>
+          <w:rFonts w:ascii="Arial" w:hAnsi="Arial" w:cs="Arial"/>
+          <w:sz w:val="24"/>
+          <w:szCs w:val="24"/>
+        </w:rPr>
+      </w:pPr>
+    </w:p>
+    <w:p>
+      <w:pPr>
+        <w:spacing w:line="360" w:lineRule="auto"/>
+        <w:jc w:val="both"/>
+        <w:rPr>
+          <w:rFonts w:ascii="Arial" w:hAnsi="Arial" w:cs="Arial"/>
+          <w:sz w:val="24"/>
+          <w:szCs w:val="24"/>
+        </w:rPr>
+      </w:pPr>
+    </w:p>
+    <w:p>
+      <w:pPr>
+        <w:spacing w:line="360" w:lineRule="auto"/>
+        <w:jc w:val="both"/>
+        <w:rPr>
+          <w:rFonts w:ascii="Arial" w:hAnsi="Arial" w:cs="Arial"/>
+          <w:sz w:val="24"/>
+          <w:szCs w:val="24"/>
+        </w:rPr>
+      </w:pPr>
+    </w:p>
+    <w:p>
+      <w:pPr>
+        <w:spacing w:line="360" w:lineRule="auto"/>
+        <w:jc w:val="both"/>
+        <w:rPr>
+          <w:rFonts w:ascii="Arial" w:hAnsi="Arial" w:cs="Arial"/>
+          <w:sz w:val="24"/>
+          <w:szCs w:val="24"/>
+        </w:rPr>
+      </w:pPr>
+    </w:p>
+    <w:p>
+      <w:pPr>
+        <w:spacing w:line="360" w:lineRule="auto"/>
+        <w:jc w:val="both"/>
+        <w:rPr>
+          <w:rFonts w:ascii="Arial" w:hAnsi="Arial" w:cs="Arial"/>
+          <w:sz w:val="24"/>
+          <w:szCs w:val="24"/>
+        </w:rPr>
+      </w:pPr>
+    </w:p>
+    <w:p>
+      <w:pPr>
+        <w:spacing w:line="360" w:lineRule="auto"/>
+        <w:jc w:val="both"/>
+        <w:rPr>
+          <w:rFonts w:ascii="Arial" w:hAnsi="Arial" w:cs="Arial"/>
+          <w:sz w:val="24"/>
+          <w:szCs w:val="24"/>
+        </w:rPr>
+      </w:pPr>
+    </w:p>
+    <w:p>
+      <w:pPr>
+        <w:spacing w:line="360" w:lineRule="auto"/>
+        <w:jc w:val="both"/>
+        <w:rPr>
+          <w:rFonts w:ascii="Arial" w:hAnsi="Arial" w:cs="Arial"/>
+          <w:sz w:val="24"/>
+          <w:szCs w:val="24"/>
+        </w:rPr>
+      </w:pPr>
+    </w:p>
+    <w:p>
+      <w:pPr>
+        <w:spacing w:line="360" w:lineRule="auto"/>
+        <w:jc w:val="both"/>
+        <w:rPr>
+          <w:rFonts w:ascii="Arial" w:hAnsi="Arial" w:cs="Arial"/>
+          <w:sz w:val="24"/>
+          <w:szCs w:val="24"/>
+        </w:rPr>
+      </w:pPr>
+    </w:p>
+    <w:p>
+      <w:pPr>
+        <w:spacing w:line="360" w:lineRule="auto"/>
+        <w:jc w:val="both"/>
+        <w:rPr>
+          <w:rFonts w:ascii="Arial" w:hAnsi="Arial" w:cs="Arial"/>
+          <w:sz w:val="24"/>
+          <w:szCs w:val="24"/>
+        </w:rPr>
+      </w:pPr>
+    </w:p>
+    <w:p>
+      <w:pPr>
+        <w:spacing w:line="360" w:lineRule="auto"/>
+        <w:jc w:val="both"/>
+        <w:rPr>
+          <w:rFonts w:ascii="Arial" w:hAnsi="Arial" w:cs="Arial"/>
+          <w:sz w:val="24"/>
+          <w:szCs w:val="24"/>
+        </w:rPr>
+      </w:pPr>
+    </w:p>
+    <w:p>
+      <w:pPr>
+        <w:spacing w:line="360" w:lineRule="auto"/>
+        <w:jc w:val="both"/>
+        <w:rPr>
+          <w:rFonts w:ascii="Arial" w:hAnsi="Arial" w:cs="Arial"/>
+          <w:sz w:val="24"/>
+          <w:szCs w:val="24"/>
+        </w:rPr>
+      </w:pPr>
+    </w:p>
+    <w:p>
+      <w:pPr>
+        <w:spacing w:line="360" w:lineRule="auto"/>
+        <w:jc w:val="both"/>
+        <w:rPr>
+          <w:rFonts w:ascii="Arial" w:hAnsi="Arial" w:cs="Arial"/>
+          <w:sz w:val="24"/>
+          <w:szCs w:val="24"/>
+        </w:rPr>
+      </w:pPr>
+    </w:p>
+    <w:p>
+      <w:pPr>
+        <w:spacing w:line="360" w:lineRule="auto"/>
+        <w:jc w:val="both"/>
+        <w:rPr>
+          <w:rFonts w:ascii="Arial" w:hAnsi="Arial" w:cs="Arial"/>
+          <w:sz w:val="24"/>
+          <w:szCs w:val="24"/>
+        </w:rPr>
+      </w:pPr>
+    </w:p>
+    <w:p>
+      <w:pPr>
+        <w:spacing w:line="360" w:lineRule="auto"/>
+        <w:jc w:val="both"/>
+        <w:rPr>
+          <w:rFonts w:ascii="Arial" w:hAnsi="Arial" w:cs="Arial"/>
+          <w:sz w:val="24"/>
+          <w:szCs w:val="24"/>
+        </w:rPr>
+      </w:pPr>
+    </w:p>
+    <w:p>
+      <w:pPr>
+        <w:spacing w:line="360" w:lineRule="auto"/>
+        <w:jc w:val="both"/>
+        <w:rPr>
+          <w:rFonts w:ascii="Arial" w:hAnsi="Arial" w:cs="Arial"/>
+          <w:sz w:val="24"/>
+          <w:szCs w:val="24"/>
+        </w:rPr>
+      </w:pPr>
+    </w:p>
+    <w:p>
+      <w:pPr>
+        <w:spacing w:line="360" w:lineRule="auto"/>
+        <w:jc w:val="both"/>
+        <w:rPr>
+          <w:rFonts w:ascii="Arial" w:hAnsi="Arial" w:cs="Arial"/>
+          <w:sz w:val="24"/>
+          <w:szCs w:val="24"/>
+        </w:rPr>
+      </w:pPr>
+    </w:p>
+    <w:p>
+      <w:pPr>
+        <w:spacing w:line="360" w:lineRule="auto"/>
+        <w:jc w:val="both"/>
+        <w:rPr>
+          <w:rFonts w:ascii="Arial" w:hAnsi="Arial" w:cs="Arial"/>
+          <w:sz w:val="24"/>
+          <w:szCs w:val="24"/>
+        </w:rPr>
+      </w:pPr>
+    </w:p>
+    <w:p>
+      <w:pPr>
+        <w:spacing w:line="360" w:lineRule="auto"/>
+        <w:jc w:val="both"/>
+        <w:rPr>
+          <w:rFonts w:ascii="Arial" w:hAnsi="Arial" w:cs="Arial"/>
+          <w:sz w:val="24"/>
+          <w:szCs w:val="24"/>
+        </w:rPr>
+      </w:pPr>
+    </w:p>
+    <w:p>
+      <w:pPr>
+        <w:spacing w:line="360" w:lineRule="auto"/>
+        <w:jc w:val="both"/>
+        <w:rPr>
+          <w:rFonts w:ascii="Arial" w:hAnsi="Arial" w:cs="Arial"/>
+          <w:sz w:val="24"/>
+          <w:szCs w:val="24"/>
+        </w:rPr>
+      </w:pPr>
+    </w:p>
+    <w:p>
+      <w:pPr>
+        <w:spacing w:line="360" w:lineRule="auto"/>
+        <w:jc w:val="both"/>
+        <w:rPr>
+          <w:rFonts w:ascii="Arial" w:hAnsi="Arial" w:cs="Arial"/>
+          <w:sz w:val="24"/>
+          <w:szCs w:val="24"/>
+        </w:rPr>
+      </w:pPr>
+    </w:p>
+    <w:p>
+      <w:pPr>
+        <w:spacing w:line="360" w:lineRule="auto"/>
+        <w:jc w:val="both"/>
+        <w:rPr>
+          <w:rFonts w:ascii="Arial" w:hAnsi="Arial" w:cs="Arial"/>
+          <w:sz w:val="24"/>
+          <w:szCs w:val="24"/>
+        </w:rPr>
+      </w:pPr>
       <w:r>
         <w:rPr>
           <w:rFonts w:ascii="Arial" w:hAnsi="Arial" w:cs="Arial"/>
@@ -5750,87 +4333,11 @@
         <w:t>Rosas_Algo_sobre_comercioelectronico.pdf</w:t>
       </w:r>
     </w:p>
-    <w:p>
-      <w:pPr>
-        <w:spacing w:line="360" w:lineRule="auto"/>
-        <w:jc w:val="both"/>
-        <w:rPr>
-          <w:rFonts w:ascii="Arial" w:hAnsi="Arial" w:cs="Arial"/>
-          <w:sz w:val="24"/>
-          <w:szCs w:val="24"/>
-        </w:rPr>
-      </w:pPr>
-    </w:p>
-    <w:p>
-      <w:pPr>
-        <w:spacing w:line="360" w:lineRule="auto"/>
-        <w:jc w:val="both"/>
-        <w:rPr>
-          <w:rFonts w:ascii="Arial" w:hAnsi="Arial" w:cs="Arial"/>
-          <w:sz w:val="24"/>
-          <w:szCs w:val="24"/>
-        </w:rPr>
-      </w:pPr>
-      <w:r>
-        <w:rPr>
-          <w:rFonts w:ascii="Arial" w:hAnsi="Arial" w:cs="Arial"/>
-          <w:sz w:val="24"/>
-          <w:szCs w:val="24"/>
-        </w:rPr>
-        <w:t>Arias (2006</w:t>
-      </w:r>
-      <w:r>
-        <w:rPr>
-          <w:rFonts w:ascii="Arial" w:hAnsi="Arial" w:cs="Arial"/>
-          <w:sz w:val="24"/>
-          <w:szCs w:val="24"/>
-        </w:rPr>
-        <w:t>). [Pagina web]. Disponible en:</w:t>
-      </w:r>
-    </w:p>
-    <w:p>
-      <w:pPr>
-        <w:spacing w:line="360" w:lineRule="auto"/>
-        <w:jc w:val="both"/>
-        <w:rPr>
-          <w:rFonts w:ascii="Arial" w:hAnsi="Arial" w:cs="Arial"/>
-          <w:sz w:val="24"/>
-          <w:szCs w:val="24"/>
-        </w:rPr>
-      </w:pPr>
-    </w:p>
-    <w:p>
-      <w:pPr>
-        <w:spacing w:line="360" w:lineRule="auto"/>
-        <w:jc w:val="both"/>
-        <w:rPr>
-          <w:rFonts w:ascii="Arial" w:hAnsi="Arial" w:cs="Arial"/>
-          <w:sz w:val="24"/>
-          <w:szCs w:val="24"/>
-        </w:rPr>
-      </w:pPr>
-      <w:r>
-        <w:rPr>
-          <w:rFonts w:ascii="Arial" w:hAnsi="Arial" w:cs="Arial"/>
-          <w:sz w:val="24"/>
-          <w:szCs w:val="24"/>
-        </w:rPr>
-        <w:t>Arias (2006</w:t>
-      </w:r>
-      <w:r>
-        <w:rPr>
-          <w:rFonts w:ascii="Arial" w:hAnsi="Arial" w:cs="Arial"/>
-          <w:sz w:val="24"/>
-          <w:szCs w:val="24"/>
-        </w:rPr>
-        <w:t>). [Pagina web]. Disponible en:</w:t>
-      </w:r>
-    </w:p>
     <w:sectPr>
-      <w:footerReference w:type="default" r:id="rId12"/>
+      <w:footerReference w:type="default" r:id="rId8"/>
       <w:pgSz w:w="12240" w:h="15840"/>
       <w:pgMar w:top="1701" w:right="1701" w:bottom="1701" w:left="2268" w:header="708" w:footer="708" w:gutter="0"/>
-      <w:pgNumType w:start="50"/>
+      <w:pgNumType w:start="1"/>
       <w:cols w:space="708"/>
       <w:docGrid w:linePitch="360"/>
     </w:sectPr>
@@ -5896,7 +4403,7 @@
                 <v:h position="#0,topLeft" xrange="0,21600"/>
               </v:handles>
             </v:shapetype>
-            <v:shape id="_x0000_s4097" type="#_x0000_t5" style="position:absolute;margin-left:1401.9pt;margin-top:0;width:167.4pt;height:161.8pt;z-index:251660288;mso-position-horizontal:right;mso-position-horizontal-relative:page;mso-position-vertical:bottom;mso-position-vertical-relative:page" adj="21600" fillcolor="#d2eaf1 [824]" stroked="f">
+            <v:shape id="_x0000_s4097" type="#_x0000_t5" style="position:absolute;margin-left:1529.3pt;margin-top:0;width:167.4pt;height:161.8pt;z-index:251660288;mso-position-horizontal:right;mso-position-horizontal-relative:page;mso-position-vertical:bottom;mso-position-vertical-relative:page" adj="21600" fillcolor="#d2eaf1 [824]" stroked="f">
               <v:textbox style="mso-next-textbox:#_x0000_s4097">
                 <w:txbxContent>
                   <w:p>
@@ -5933,7 +4440,7 @@
                         <w:sz w:val="72"/>
                         <w:szCs w:val="72"/>
                       </w:rPr>
-                      <w:t>57</w:t>
+                      <w:t>11</w:t>
                     </w:r>
                     <w:r>
                       <w:rPr>
@@ -6002,7 +4509,7 @@
         <v:path o:extrusionok="f" gradientshapeok="t" o:connecttype="rect"/>
         <o:lock v:ext="edit" aspectratio="t"/>
       </v:shapetype>
-      <v:shape id="_x0000_i1033" type="#_x0000_t75" style="width:10.2pt;height:10.2pt" o:bullet="t">
+      <v:shape id="_x0000_i1066" type="#_x0000_t75" style="width:10.2pt;height:10.2pt" o:bullet="t">
         <v:imagedata r:id="rId1" o:title="msoB9A"/>
       </v:shape>
     </w:pict>
@@ -7128,7 +5635,7 @@
   <w:abstractNum w:abstractNumId="10">
     <w:nsid w:val="70CD3FB4"/>
     <w:multiLevelType w:val="hybridMultilevel"/>
-    <w:tmpl w:val="265CF608"/>
+    <w:tmpl w:val="4532164A"/>
     <w:lvl w:ilvl="0" w:tplc="200A0007">
       <w:start w:val="1"/>
       <w:numFmt w:val="bullet"/>
@@ -7679,6 +6186,74 @@
       <w:iCs/>
     </w:rPr>
   </w:style>
+  <w:style w:type="paragraph" w:styleId="NormalWeb">
+    <w:name w:val="Normal (Web)"/>
+    <w:basedOn w:val="Normal"/>
+    <w:uiPriority w:val="99"/>
+    <w:semiHidden/>
+    <w:unhideWhenUsed/>
+    <w:rsid w:val="00C62BBE"/>
+    <w:pPr>
+      <w:spacing w:before="100" w:beforeAutospacing="1" w:after="100" w:afterAutospacing="1" w:line="240" w:lineRule="auto"/>
+    </w:pPr>
+    <w:rPr>
+      <w:rFonts w:ascii="Times New Roman" w:eastAsia="Times New Roman" w:hAnsi="Times New Roman" w:cs="Times New Roman"/>
+      <w:sz w:val="24"/>
+      <w:szCs w:val="24"/>
+    </w:rPr>
+  </w:style>
+  <w:style w:type="character" w:styleId="Textoennegrita">
+    <w:name w:val="Strong"/>
+    <w:basedOn w:val="Fuentedeprrafopredeter"/>
+    <w:uiPriority w:val="22"/>
+    <w:qFormat/>
+    <w:rsid w:val="00C62BBE"/>
+    <w:rPr>
+      <w:b/>
+      <w:bCs/>
+    </w:rPr>
+  </w:style>
+  <w:style w:type="paragraph" w:styleId="Textodeglobo">
+    <w:name w:val="Balloon Text"/>
+    <w:basedOn w:val="Normal"/>
+    <w:link w:val="TextodegloboCar"/>
+    <w:uiPriority w:val="99"/>
+    <w:semiHidden/>
+    <w:unhideWhenUsed/>
+    <w:rsid w:val="00C62BBE"/>
+    <w:pPr>
+      <w:spacing w:after="0" w:line="240" w:lineRule="auto"/>
+    </w:pPr>
+    <w:rPr>
+      <w:rFonts w:ascii="Tahoma" w:hAnsi="Tahoma" w:cs="Tahoma"/>
+      <w:sz w:val="16"/>
+      <w:szCs w:val="16"/>
+    </w:rPr>
+  </w:style>
+  <w:style w:type="character" w:customStyle="1" w:styleId="TextodegloboCar">
+    <w:name w:val="Texto de globo Car"/>
+    <w:basedOn w:val="Fuentedeprrafopredeter"/>
+    <w:link w:val="Textodeglobo"/>
+    <w:uiPriority w:val="99"/>
+    <w:semiHidden/>
+    <w:rsid w:val="00C62BBE"/>
+    <w:rPr>
+      <w:rFonts w:ascii="Tahoma" w:hAnsi="Tahoma" w:cs="Tahoma"/>
+      <w:sz w:val="16"/>
+      <w:szCs w:val="16"/>
+    </w:rPr>
+  </w:style>
+  <w:style w:type="character" w:styleId="nfasis">
+    <w:name w:val="Emphasis"/>
+    <w:basedOn w:val="Fuentedeprrafopredeter"/>
+    <w:uiPriority w:val="20"/>
+    <w:qFormat/>
+    <w:rsid w:val="00C62BBE"/>
+    <w:rPr>
+      <w:i/>
+      <w:iCs/>
+    </w:rPr>
+  </w:style>
 </w:styles>
 </file>
 
@@ -7963,4 +6538,16 @@
   <a:objectDefaults/>
   <a:extraClrSchemeLst/>
 </a:theme>
+</file>
+
+<file path=customXml/item1.xml><?xml version="1.0" encoding="utf-8"?>
+<b:Sources xmlns:b="http://schemas.openxmlformats.org/officeDocument/2006/bibliography" xmlns="http://schemas.openxmlformats.org/officeDocument/2006/bibliography" SelectedStyle="\APA.XSL" StyleName="APA"/>
+</file>
+
+<file path=customXml/itemProps1.xml><?xml version="1.0" encoding="utf-8"?>
+<ds:datastoreItem xmlns:ds="http://schemas.openxmlformats.org/officeDocument/2006/customXml" ds:itemID="{19913D96-C585-40EE-9AEF-BCBD623A6419}">
+  <ds:schemaRefs>
+    <ds:schemaRef ds:uri="http://schemas.openxmlformats.org/officeDocument/2006/bibliography"/>
+  </ds:schemaRefs>
+</ds:datastoreItem>
 </file>
</xml_diff>